<commit_message>
model plan van aanpak update 0.1
</commit_message>
<xml_diff>
--- a/Model Plan van Aanpak.docx
+++ b/Model Plan van Aanpak.docx
@@ -1,6 +1,6 @@
 
 <file path=word/document.xml><?xml version="1.0" encoding="utf-8"?>
-<w:document xmlns:wpc="http://schemas.microsoft.com/office/word/2010/wordprocessingCanvas" xmlns:cx="http://schemas.microsoft.com/office/drawing/2014/chartex" xmlns:cx1="http://schemas.microsoft.com/office/drawing/2015/9/8/chartex" xmlns:cx2="http://schemas.microsoft.com/office/drawing/2015/10/21/chartex" xmlns:cx3="http://schemas.microsoft.com/office/drawing/2016/5/9/chartex" xmlns:cx4="http://schemas.microsoft.com/office/drawing/2016/5/10/chartex" xmlns:cx5="http://schemas.microsoft.com/office/drawing/2016/5/11/chartex" xmlns:cx6="http://schemas.microsoft.com/office/drawing/2016/5/12/chartex" xmlns:cx7="http://schemas.microsoft.com/office/drawing/2016/5/13/chartex" xmlns:cx8="http://schemas.microsoft.com/office/drawing/2016/5/14/chartex" xmlns:mc="http://schemas.openxmlformats.org/markup-compatibility/2006" xmlns:o="urn:schemas-microsoft-com:office:office" xmlns:r="http://schemas.openxmlformats.org/officeDocument/2006/relationships" xmlns:m="http://schemas.openxmlformats.org/officeDocument/2006/math" xmlns:v="urn:schemas-microsoft-com:vml" xmlns:wp14="http://schemas.microsoft.com/office/word/2010/wordprocessingDrawing" xmlns:wp="http://schemas.openxmlformats.org/drawingml/2006/wordprocessingDrawing" xmlns:w10="urn:schemas-microsoft-com:office:word" xmlns:w="http://schemas.openxmlformats.org/wordprocessingml/2006/main" xmlns:w14="http://schemas.microsoft.com/office/word/2010/wordml" xmlns:w15="http://schemas.microsoft.com/office/word/2012/wordml" xmlns:w16se="http://schemas.microsoft.com/office/word/2015/wordml/symex" xmlns:wpg="http://schemas.microsoft.com/office/word/2010/wordprocessingGroup" xmlns:wpi="http://schemas.microsoft.com/office/word/2010/wordprocessingInk" xmlns:wne="http://schemas.microsoft.com/office/word/2006/wordml" xmlns:wps="http://schemas.microsoft.com/office/word/2010/wordprocessingShape" mc:Ignorable="w14 w15 w16se wp14">
+<w:document xmlns:wpc="http://schemas.microsoft.com/office/word/2010/wordprocessingCanvas" xmlns:cx="http://schemas.microsoft.com/office/drawing/2014/chartex" xmlns:cx1="http://schemas.microsoft.com/office/drawing/2015/9/8/chartex" xmlns:cx2="http://schemas.microsoft.com/office/drawing/2015/10/21/chartex" xmlns:cx3="http://schemas.microsoft.com/office/drawing/2016/5/9/chartex" xmlns:cx4="http://schemas.microsoft.com/office/drawing/2016/5/10/chartex" xmlns:cx5="http://schemas.microsoft.com/office/drawing/2016/5/11/chartex" xmlns:cx6="http://schemas.microsoft.com/office/drawing/2016/5/12/chartex" xmlns:cx7="http://schemas.microsoft.com/office/drawing/2016/5/13/chartex" xmlns:cx8="http://schemas.microsoft.com/office/drawing/2016/5/14/chartex" xmlns:mc="http://schemas.openxmlformats.org/markup-compatibility/2006" xmlns:aink="http://schemas.microsoft.com/office/drawing/2016/ink" xmlns:am3d="http://schemas.microsoft.com/office/drawing/2017/model3d" xmlns:o="urn:schemas-microsoft-com:office:office" xmlns:r="http://schemas.openxmlformats.org/officeDocument/2006/relationships" xmlns:m="http://schemas.openxmlformats.org/officeDocument/2006/math" xmlns:v="urn:schemas-microsoft-com:vml" xmlns:wp14="http://schemas.microsoft.com/office/word/2010/wordprocessingDrawing" xmlns:wp="http://schemas.openxmlformats.org/drawingml/2006/wordprocessingDrawing" xmlns:w10="urn:schemas-microsoft-com:office:word" xmlns:w="http://schemas.openxmlformats.org/wordprocessingml/2006/main" xmlns:w14="http://schemas.microsoft.com/office/word/2010/wordml" xmlns:w15="http://schemas.microsoft.com/office/word/2012/wordml" xmlns:w16cid="http://schemas.microsoft.com/office/word/2016/wordml/cid" xmlns:w16se="http://schemas.microsoft.com/office/word/2015/wordml/symex" xmlns:wpg="http://schemas.microsoft.com/office/word/2010/wordprocessingGroup" xmlns:wpi="http://schemas.microsoft.com/office/word/2010/wordprocessingInk" xmlns:wne="http://schemas.microsoft.com/office/word/2006/wordml" xmlns:wps="http://schemas.microsoft.com/office/word/2010/wordprocessingShape" mc:Ignorable="w14 w15 w16se w16cid wp14">
   <w:body>
     <w:p>
       <w:pPr>
@@ -81,12 +81,14 @@
           <w:rFonts w:cs="Arial"/>
         </w:rPr>
       </w:pPr>
+      <w:proofErr w:type="spellStart"/>
       <w:r>
         <w:rPr>
           <w:rFonts w:cs="Arial"/>
         </w:rPr>
-        <w:t>BonenSjaak</w:t>
-      </w:r>
+        <w:t>Yathzee</w:t>
+      </w:r>
+      <w:proofErr w:type="spellEnd"/>
     </w:p>
     <w:p/>
     <w:p/>
@@ -164,7 +166,37 @@
               <w:rPr>
                 <w:bCs/>
               </w:rPr>
-              <w:t>Hengelo 13-4-2017</w:t>
+              <w:t xml:space="preserve">Hengelo </w:t>
+            </w:r>
+            <w:r>
+              <w:rPr>
+                <w:bCs/>
+              </w:rPr>
+              <w:t>20</w:t>
+            </w:r>
+            <w:r>
+              <w:rPr>
+                <w:bCs/>
+              </w:rPr>
+              <w:t>-</w:t>
+            </w:r>
+            <w:r>
+              <w:rPr>
+                <w:bCs/>
+              </w:rPr>
+              <w:t>3</w:t>
+            </w:r>
+            <w:r>
+              <w:rPr>
+                <w:bCs/>
+              </w:rPr>
+              <w:t>-201</w:t>
+            </w:r>
+            <w:r>
+              <w:rPr>
+                <w:bCs/>
+              </w:rPr>
+              <w:t>8</w:t>
             </w:r>
           </w:p>
           <w:p/>
@@ -357,16 +389,32 @@
                 <w:b/>
               </w:rPr>
             </w:pPr>
+            <w:proofErr w:type="spellStart"/>
             <w:r>
               <w:rPr>
                 <w:rFonts w:asciiTheme="minorHAnsi" w:hAnsiTheme="minorHAnsi" w:cs="Arial"/>
                 <w:color w:val="4C4C4C"/>
                 <w:shd w:val="clear" w:color="auto" w:fill="FFFFFF"/>
               </w:rPr>
-              <w:t xml:space="preserve">BonenSjaak heeft een website nodig </w:t>
-            </w:r>
-            <w:bookmarkStart w:id="1" w:name="_GoBack"/>
-            <w:bookmarkEnd w:id="1"/>
+              <w:t>Yathzee</w:t>
+            </w:r>
+            <w:proofErr w:type="spellEnd"/>
+            <w:r>
+              <w:rPr>
+                <w:rFonts w:asciiTheme="minorHAnsi" w:hAnsiTheme="minorHAnsi" w:cs="Arial"/>
+                <w:color w:val="4C4C4C"/>
+                <w:shd w:val="clear" w:color="auto" w:fill="FFFFFF"/>
+              </w:rPr>
+              <w:t xml:space="preserve"> heeft een website nodig</w:t>
+            </w:r>
+            <w:r>
+              <w:rPr>
+                <w:rFonts w:asciiTheme="minorHAnsi" w:hAnsiTheme="minorHAnsi" w:cs="Arial"/>
+                <w:color w:val="4C4C4C"/>
+                <w:shd w:val="clear" w:color="auto" w:fill="FFFFFF"/>
+              </w:rPr>
+              <w:t>.</w:t>
+            </w:r>
           </w:p>
         </w:tc>
       </w:tr>
@@ -411,16 +459,22 @@
           <w:p>
             <w:pPr>
               <w:pStyle w:val="Geenafstand"/>
-              <w:rPr>
-                <w:b/>
-              </w:rPr>
             </w:pPr>
-            <w:r>
-              <w:rPr>
-                <w:rFonts w:asciiTheme="minorHAnsi" w:hAnsiTheme="minorHAnsi" w:cs="Arial"/>
-                <w:shd w:val="clear" w:color="auto" w:fill="FFFFFF"/>
-              </w:rPr>
-              <w:t>het allereerste gedeelte van de eigenlijke tekst waarin in 1 of 2 alinea’s wordt beschreven waar de rest van de tekst over gaat, een inleiding kan een probleem beschrijven met mogelijke oplossingen, gevolgen en oorzaken</w:t>
+            <w:proofErr w:type="gramStart"/>
+            <w:r>
+              <w:t>wij</w:t>
+            </w:r>
+            <w:proofErr w:type="gramEnd"/>
+            <w:r>
+              <w:t xml:space="preserve"> zijn momenteel bezig met een website voor een </w:t>
+            </w:r>
+            <w:proofErr w:type="spellStart"/>
+            <w:r>
+              <w:t>Yatzee</w:t>
+            </w:r>
+            <w:proofErr w:type="spellEnd"/>
+            <w:r>
+              <w:t xml:space="preserve"> programma en waar je je eigen portfolio wordt door gestuurd.</w:t>
             </w:r>
           </w:p>
         </w:tc>
@@ -457,7 +511,15 @@
               <w:pStyle w:val="Geenafstand"/>
             </w:pPr>
             <w:r>
-              <w:t>Waar (in welke omgeving) speelt het project zich af?</w:t>
+              <w:t xml:space="preserve">Wij maken dit project met C#, HTML, CSS, Javascript en </w:t>
+            </w:r>
+            <w:proofErr w:type="spellStart"/>
+            <w:r>
+              <w:t>jQuery</w:t>
+            </w:r>
+            <w:proofErr w:type="spellEnd"/>
+            <w:r>
+              <w:t>.</w:t>
             </w:r>
           </w:p>
         </w:tc>
@@ -496,11 +558,22 @@
             <w:r>
               <w:t>Waarom doen we het project</w:t>
             </w:r>
+            <w:proofErr w:type="gramStart"/>
             <w:r>
               <w:t>?</w:t>
             </w:r>
             <w:r>
               <w:t xml:space="preserve"> </w:t>
+            </w:r>
+            <w:r>
+              <w:t>:</w:t>
+            </w:r>
+            <w:proofErr w:type="gramEnd"/>
+            <w:r>
+              <w:t xml:space="preserve"> wij doen dit project omdat dit een opdracht is voor school</w:t>
+            </w:r>
+            <w:r>
+              <w:t>.</w:t>
             </w:r>
           </w:p>
           <w:p>
@@ -508,7 +581,24 @@
               <w:pStyle w:val="Geenafstand"/>
             </w:pPr>
             <w:r>
-              <w:t>Welke eisen stellen we aan het projectresultaat?</w:t>
+              <w:t>Welke eisen stellen we aan het projectresultaat</w:t>
+            </w:r>
+            <w:proofErr w:type="gramStart"/>
+            <w:r>
+              <w:t>?</w:t>
+            </w:r>
+            <w:r>
+              <w:t xml:space="preserve"> </w:t>
+            </w:r>
+            <w:r>
+              <w:t>:</w:t>
+            </w:r>
+            <w:proofErr w:type="gramEnd"/>
+            <w:r>
+              <w:t xml:space="preserve"> de website moet</w:t>
+            </w:r>
+            <w:r>
+              <w:t xml:space="preserve"> dynamisch zijn een Domeinnaam hebben</w:t>
             </w:r>
           </w:p>
           <w:p>
@@ -531,7 +621,18 @@
               <w:t>project</w:t>
             </w:r>
             <w:r>
-              <w:t>resultaat?</w:t>
+              <w:t>resultaat</w:t>
+            </w:r>
+            <w:proofErr w:type="gramStart"/>
+            <w:r>
+              <w:t>?</w:t>
+            </w:r>
+            <w:r>
+              <w:t xml:space="preserve"> :</w:t>
+            </w:r>
+            <w:proofErr w:type="gramEnd"/>
+            <w:r>
+              <w:t xml:space="preserve"> wij moet een site leveren die goed werkt en niet met bugs aangeleverd kan worden.</w:t>
             </w:r>
           </w:p>
         </w:tc>
@@ -574,7 +675,18 @@
               <w:t>project</w:t>
             </w:r>
             <w:r>
-              <w:t>resultaat te behalen?</w:t>
+              <w:t>resultaat te behalen</w:t>
+            </w:r>
+            <w:proofErr w:type="gramStart"/>
+            <w:r>
+              <w:t>?</w:t>
+            </w:r>
+            <w:r>
+              <w:t xml:space="preserve"> :</w:t>
+            </w:r>
+            <w:proofErr w:type="gramEnd"/>
+            <w:r>
+              <w:t xml:space="preserve"> aan de uren voldoen en als dat niet lukt dan moeten wij thuis er verder ook nog mee aan de slag.</w:t>
             </w:r>
           </w:p>
         </w:tc>
@@ -611,7 +723,7 @@
               <w:pStyle w:val="Geenafstand"/>
             </w:pPr>
             <w:r>
-              <w:t>Wat zijn de tussenresultaten?</w:t>
+              <w:t>Elke week opschrijven hoever wij zijn en wat we hebben behaald.</w:t>
             </w:r>
           </w:p>
         </w:tc>
@@ -648,13 +760,7 @@
               <w:pStyle w:val="Geenafstand"/>
             </w:pPr>
             <w:r>
-              <w:t>Hoe zorgen we voor de kwaliteit van de (tussen)resultaten</w:t>
-            </w:r>
-            <w:r>
-              <w:t xml:space="preserve"> en het projectresultaat</w:t>
-            </w:r>
-            <w:r>
-              <w:t>?</w:t>
+              <w:t>Wij gaan elkaar controleren op de kwaliteit van elkaars werk.</w:t>
             </w:r>
           </w:p>
         </w:tc>
@@ -691,22 +797,7 @@
               <w:pStyle w:val="Geenafstand"/>
             </w:pPr>
             <w:r>
-              <w:t>Wie doe</w:t>
-            </w:r>
-            <w:r>
-              <w:t>n</w:t>
-            </w:r>
-            <w:r>
-              <w:t xml:space="preserve"> er mee</w:t>
-            </w:r>
-            <w:r>
-              <w:t>,</w:t>
-            </w:r>
-            <w:r>
-              <w:t xml:space="preserve"> hoe werken we samen</w:t>
-            </w:r>
-            <w:r>
-              <w:t xml:space="preserve"> en wie krijgt welke informatie?</w:t>
+              <w:t>Brent en Rens werken samen aan dit project.</w:t>
             </w:r>
           </w:p>
         </w:tc>
@@ -743,7 +834,7 @@
               <w:pStyle w:val="Geenafstand"/>
             </w:pPr>
             <w:r>
-              <w:t>Wanneer gaat wie wat doen?</w:t>
+              <w:t>Tijdens de uren van Front-end gaan wij bezig met het project (4 uur per week) en als het nodig is op andere dagen ook nog.</w:t>
             </w:r>
           </w:p>
         </w:tc>
@@ -780,7 +871,7 @@
               <w:pStyle w:val="Geenafstand"/>
             </w:pPr>
             <w:r>
-              <w:t>Wat doen we nog net wel en wat niet meer?</w:t>
+              <w:t>Wij doen voor het project wat er gevraagd wordt en wat wij zijn indien nodig vinden ook nog.</w:t>
             </w:r>
           </w:p>
         </w:tc>
@@ -817,7 +908,12 @@
               <w:pStyle w:val="Geenafstand"/>
             </w:pPr>
             <w:r>
-              <w:t>Wat kost het project en wat levert het op?</w:t>
+              <w:t>H</w:t>
+            </w:r>
+            <w:bookmarkStart w:id="1" w:name="_GoBack"/>
+            <w:bookmarkEnd w:id="1"/>
+            <w:r>
+              <w:t>et project kost niks en levert wijsheid op.</w:t>
             </w:r>
           </w:p>
         </w:tc>
@@ -860,7 +956,7 @@
               <w:pStyle w:val="Geenafstand"/>
             </w:pPr>
             <w:r>
-              <w:t>Waardoor kan het project mislukken?</w:t>
+              <w:t>Door niet aan de uren te gaan voldoen.</w:t>
             </w:r>
           </w:p>
         </w:tc>
@@ -2170,6 +2266,7 @@
         </w:rPr>
         <w:t>management</w:t>
       </w:r>
+      <w:proofErr w:type="gramStart"/>
       <w:r>
         <w:rPr>
           <w:i/>
@@ -2180,7 +2277,11 @@
         <w:t xml:space="preserve"> </w:t>
       </w:r>
       <w:r>
-        <w:t xml:space="preserve"> paragraaf </w:t>
+        <w:t xml:space="preserve"> paragraaf</w:t>
+      </w:r>
+      <w:proofErr w:type="gramEnd"/>
+      <w:r>
+        <w:t xml:space="preserve"> </w:t>
       </w:r>
       <w:r>
         <w:t>6</w:t>
@@ -2322,6 +2423,7 @@
         </w:rPr>
         <w:t>Projectmanagement</w:t>
       </w:r>
+      <w:proofErr w:type="gramStart"/>
       <w:r>
         <w:rPr>
           <w:i/>
@@ -2332,7 +2434,11 @@
         <w:t xml:space="preserve"> </w:t>
       </w:r>
       <w:r>
-        <w:t>paragraaf 6.8.</w:t>
+        <w:t>paragraaf</w:t>
+      </w:r>
+      <w:proofErr w:type="gramEnd"/>
+      <w:r>
+        <w:t xml:space="preserve"> 6.8.</w:t>
       </w:r>
     </w:p>
     <w:p>
@@ -2379,6 +2485,7 @@
         </w:rPr>
         <w:t>'Projectmanagement</w:t>
       </w:r>
+      <w:proofErr w:type="gramStart"/>
       <w:r>
         <w:rPr>
           <w:i/>
@@ -2386,7 +2493,11 @@
         <w:t xml:space="preserve">' </w:t>
       </w:r>
       <w:r>
-        <w:t xml:space="preserve"> paragraaf 6.9.</w:t>
+        <w:t xml:space="preserve"> paragraaf</w:t>
+      </w:r>
+      <w:proofErr w:type="gramEnd"/>
+      <w:r>
+        <w:t xml:space="preserve"> 6.9.</w:t>
       </w:r>
     </w:p>
     <w:p>
@@ -2426,6 +2537,7 @@
         </w:rPr>
         <w:t>'Projectmanagement</w:t>
       </w:r>
+      <w:proofErr w:type="gramStart"/>
       <w:r>
         <w:rPr>
           <w:i/>
@@ -2433,7 +2545,11 @@
         <w:t xml:space="preserve">' </w:t>
       </w:r>
       <w:r>
-        <w:t xml:space="preserve"> paragraaf 6.10.</w:t>
+        <w:t xml:space="preserve"> paragraaf</w:t>
+      </w:r>
+      <w:proofErr w:type="gramEnd"/>
+      <w:r>
+        <w:t xml:space="preserve"> 6.10.</w:t>
       </w:r>
     </w:p>
     <w:p/>
@@ -2484,6 +2600,7 @@
         </w:rPr>
         <w:t>'Projectmanagement</w:t>
       </w:r>
+      <w:proofErr w:type="gramStart"/>
       <w:r>
         <w:rPr>
           <w:i/>
@@ -2491,7 +2608,11 @@
         <w:t xml:space="preserve">' </w:t>
       </w:r>
       <w:r>
-        <w:t xml:space="preserve"> paragraaf 6.6.</w:t>
+        <w:t xml:space="preserve"> paragraaf</w:t>
+      </w:r>
+      <w:proofErr w:type="gramEnd"/>
+      <w:r>
+        <w:t xml:space="preserve"> 6.6.</w:t>
       </w:r>
     </w:p>
     <w:p>
@@ -2528,6 +2649,7 @@
         </w:rPr>
         <w:t>'Projectmanagement</w:t>
       </w:r>
+      <w:proofErr w:type="gramStart"/>
       <w:r>
         <w:rPr>
           <w:i/>
@@ -2535,7 +2657,11 @@
         <w:t xml:space="preserve">' </w:t>
       </w:r>
       <w:r>
-        <w:t xml:space="preserve"> paragraaf 6.11.</w:t>
+        <w:t xml:space="preserve"> paragraaf</w:t>
+      </w:r>
+      <w:proofErr w:type="gramEnd"/>
+      <w:r>
+        <w:t xml:space="preserve"> 6.11.</w:t>
       </w:r>
     </w:p>
     <w:p/>
@@ -2691,6 +2817,7 @@
         </w:rPr>
         <w:t>'Projectmanagement</w:t>
       </w:r>
+      <w:proofErr w:type="gramStart"/>
       <w:r>
         <w:rPr>
           <w:i/>
@@ -2698,7 +2825,11 @@
         <w:t xml:space="preserve">' </w:t>
       </w:r>
       <w:r>
-        <w:t xml:space="preserve"> paragraaf 6.12.</w:t>
+        <w:t xml:space="preserve"> paragraaf</w:t>
+      </w:r>
+      <w:proofErr w:type="gramEnd"/>
+      <w:r>
+        <w:t xml:space="preserve"> 6.12.</w:t>
       </w:r>
       <w:r>
         <w:br w:type="page"/>
@@ -2771,7 +2902,7 @@
 </file>
 
 <file path=word/endnotes.xml><?xml version="1.0" encoding="utf-8"?>
-<w:endnotes xmlns:wpc="http://schemas.microsoft.com/office/word/2010/wordprocessingCanvas" xmlns:cx="http://schemas.microsoft.com/office/drawing/2014/chartex" xmlns:cx1="http://schemas.microsoft.com/office/drawing/2015/9/8/chartex" xmlns:cx2="http://schemas.microsoft.com/office/drawing/2015/10/21/chartex" xmlns:cx3="http://schemas.microsoft.com/office/drawing/2016/5/9/chartex" xmlns:cx4="http://schemas.microsoft.com/office/drawing/2016/5/10/chartex" xmlns:cx5="http://schemas.microsoft.com/office/drawing/2016/5/11/chartex" xmlns:cx6="http://schemas.microsoft.com/office/drawing/2016/5/12/chartex" xmlns:cx7="http://schemas.microsoft.com/office/drawing/2016/5/13/chartex" xmlns:cx8="http://schemas.microsoft.com/office/drawing/2016/5/14/chartex" xmlns:mc="http://schemas.openxmlformats.org/markup-compatibility/2006" xmlns:o="urn:schemas-microsoft-com:office:office" xmlns:r="http://schemas.openxmlformats.org/officeDocument/2006/relationships" xmlns:m="http://schemas.openxmlformats.org/officeDocument/2006/math" xmlns:v="urn:schemas-microsoft-com:vml" xmlns:wp14="http://schemas.microsoft.com/office/word/2010/wordprocessingDrawing" xmlns:wp="http://schemas.openxmlformats.org/drawingml/2006/wordprocessingDrawing" xmlns:w10="urn:schemas-microsoft-com:office:word" xmlns:w="http://schemas.openxmlformats.org/wordprocessingml/2006/main" xmlns:w14="http://schemas.microsoft.com/office/word/2010/wordml" xmlns:w15="http://schemas.microsoft.com/office/word/2012/wordml" xmlns:w16se="http://schemas.microsoft.com/office/word/2015/wordml/symex" xmlns:wpg="http://schemas.microsoft.com/office/word/2010/wordprocessingGroup" xmlns:wpi="http://schemas.microsoft.com/office/word/2010/wordprocessingInk" xmlns:wne="http://schemas.microsoft.com/office/word/2006/wordml" xmlns:wps="http://schemas.microsoft.com/office/word/2010/wordprocessingShape" mc:Ignorable="w14 w15 w16se wp14">
+<w:endnotes xmlns:wpc="http://schemas.microsoft.com/office/word/2010/wordprocessingCanvas" xmlns:cx="http://schemas.microsoft.com/office/drawing/2014/chartex" xmlns:cx1="http://schemas.microsoft.com/office/drawing/2015/9/8/chartex" xmlns:cx2="http://schemas.microsoft.com/office/drawing/2015/10/21/chartex" xmlns:cx3="http://schemas.microsoft.com/office/drawing/2016/5/9/chartex" xmlns:cx4="http://schemas.microsoft.com/office/drawing/2016/5/10/chartex" xmlns:cx5="http://schemas.microsoft.com/office/drawing/2016/5/11/chartex" xmlns:cx6="http://schemas.microsoft.com/office/drawing/2016/5/12/chartex" xmlns:cx7="http://schemas.microsoft.com/office/drawing/2016/5/13/chartex" xmlns:cx8="http://schemas.microsoft.com/office/drawing/2016/5/14/chartex" xmlns:mc="http://schemas.openxmlformats.org/markup-compatibility/2006" xmlns:aink="http://schemas.microsoft.com/office/drawing/2016/ink" xmlns:am3d="http://schemas.microsoft.com/office/drawing/2017/model3d" xmlns:o="urn:schemas-microsoft-com:office:office" xmlns:r="http://schemas.openxmlformats.org/officeDocument/2006/relationships" xmlns:m="http://schemas.openxmlformats.org/officeDocument/2006/math" xmlns:v="urn:schemas-microsoft-com:vml" xmlns:wp14="http://schemas.microsoft.com/office/word/2010/wordprocessingDrawing" xmlns:wp="http://schemas.openxmlformats.org/drawingml/2006/wordprocessingDrawing" xmlns:w10="urn:schemas-microsoft-com:office:word" xmlns:w="http://schemas.openxmlformats.org/wordprocessingml/2006/main" xmlns:w14="http://schemas.microsoft.com/office/word/2010/wordml" xmlns:w15="http://schemas.microsoft.com/office/word/2012/wordml" xmlns:w16cid="http://schemas.microsoft.com/office/word/2016/wordml/cid" xmlns:w16se="http://schemas.microsoft.com/office/word/2015/wordml/symex" xmlns:wpg="http://schemas.microsoft.com/office/word/2010/wordprocessingGroup" xmlns:wpi="http://schemas.microsoft.com/office/word/2010/wordprocessingInk" xmlns:wne="http://schemas.microsoft.com/office/word/2006/wordml" xmlns:wps="http://schemas.microsoft.com/office/word/2010/wordprocessingShape" mc:Ignorable="w14 w15 w16se w16cid wp14">
   <w:endnote w:type="separator" w:id="-1">
     <w:p>
       <w:r>
@@ -2790,7 +2921,7 @@
 </file>
 
 <file path=word/footer1.xml><?xml version="1.0" encoding="utf-8"?>
-<w:ftr xmlns:wpc="http://schemas.microsoft.com/office/word/2010/wordprocessingCanvas" xmlns:cx="http://schemas.microsoft.com/office/drawing/2014/chartex" xmlns:cx1="http://schemas.microsoft.com/office/drawing/2015/9/8/chartex" xmlns:cx2="http://schemas.microsoft.com/office/drawing/2015/10/21/chartex" xmlns:cx3="http://schemas.microsoft.com/office/drawing/2016/5/9/chartex" xmlns:cx4="http://schemas.microsoft.com/office/drawing/2016/5/10/chartex" xmlns:cx5="http://schemas.microsoft.com/office/drawing/2016/5/11/chartex" xmlns:cx6="http://schemas.microsoft.com/office/drawing/2016/5/12/chartex" xmlns:cx7="http://schemas.microsoft.com/office/drawing/2016/5/13/chartex" xmlns:cx8="http://schemas.microsoft.com/office/drawing/2016/5/14/chartex" xmlns:mc="http://schemas.openxmlformats.org/markup-compatibility/2006" xmlns:o="urn:schemas-microsoft-com:office:office" xmlns:r="http://schemas.openxmlformats.org/officeDocument/2006/relationships" xmlns:m="http://schemas.openxmlformats.org/officeDocument/2006/math" xmlns:v="urn:schemas-microsoft-com:vml" xmlns:wp14="http://schemas.microsoft.com/office/word/2010/wordprocessingDrawing" xmlns:wp="http://schemas.openxmlformats.org/drawingml/2006/wordprocessingDrawing" xmlns:w10="urn:schemas-microsoft-com:office:word" xmlns:w="http://schemas.openxmlformats.org/wordprocessingml/2006/main" xmlns:w14="http://schemas.microsoft.com/office/word/2010/wordml" xmlns:w15="http://schemas.microsoft.com/office/word/2012/wordml" xmlns:w16se="http://schemas.microsoft.com/office/word/2015/wordml/symex" xmlns:wpg="http://schemas.microsoft.com/office/word/2010/wordprocessingGroup" xmlns:wpi="http://schemas.microsoft.com/office/word/2010/wordprocessingInk" xmlns:wne="http://schemas.microsoft.com/office/word/2006/wordml" xmlns:wps="http://schemas.microsoft.com/office/word/2010/wordprocessingShape" mc:Ignorable="w14 w15 w16se wp14">
+<w:ftr xmlns:wpc="http://schemas.microsoft.com/office/word/2010/wordprocessingCanvas" xmlns:cx="http://schemas.microsoft.com/office/drawing/2014/chartex" xmlns:cx1="http://schemas.microsoft.com/office/drawing/2015/9/8/chartex" xmlns:cx2="http://schemas.microsoft.com/office/drawing/2015/10/21/chartex" xmlns:cx3="http://schemas.microsoft.com/office/drawing/2016/5/9/chartex" xmlns:cx4="http://schemas.microsoft.com/office/drawing/2016/5/10/chartex" xmlns:cx5="http://schemas.microsoft.com/office/drawing/2016/5/11/chartex" xmlns:cx6="http://schemas.microsoft.com/office/drawing/2016/5/12/chartex" xmlns:cx7="http://schemas.microsoft.com/office/drawing/2016/5/13/chartex" xmlns:cx8="http://schemas.microsoft.com/office/drawing/2016/5/14/chartex" xmlns:mc="http://schemas.openxmlformats.org/markup-compatibility/2006" xmlns:aink="http://schemas.microsoft.com/office/drawing/2016/ink" xmlns:am3d="http://schemas.microsoft.com/office/drawing/2017/model3d" xmlns:o="urn:schemas-microsoft-com:office:office" xmlns:r="http://schemas.openxmlformats.org/officeDocument/2006/relationships" xmlns:m="http://schemas.openxmlformats.org/officeDocument/2006/math" xmlns:v="urn:schemas-microsoft-com:vml" xmlns:wp14="http://schemas.microsoft.com/office/word/2010/wordprocessingDrawing" xmlns:wp="http://schemas.openxmlformats.org/drawingml/2006/wordprocessingDrawing" xmlns:w10="urn:schemas-microsoft-com:office:word" xmlns:w="http://schemas.openxmlformats.org/wordprocessingml/2006/main" xmlns:w14="http://schemas.microsoft.com/office/word/2010/wordml" xmlns:w15="http://schemas.microsoft.com/office/word/2012/wordml" xmlns:w16cid="http://schemas.microsoft.com/office/word/2016/wordml/cid" xmlns:w16se="http://schemas.microsoft.com/office/word/2015/wordml/symex" xmlns:wpg="http://schemas.microsoft.com/office/word/2010/wordprocessingGroup" xmlns:wpi="http://schemas.microsoft.com/office/word/2010/wordprocessingInk" xmlns:wne="http://schemas.microsoft.com/office/word/2006/wordml" xmlns:wps="http://schemas.microsoft.com/office/word/2010/wordprocessingShape" mc:Ignorable="w14 w15 w16se w16cid wp14">
   <w:p>
     <w:pPr>
       <w:pStyle w:val="Voettekst"/>
@@ -2828,7 +2959,7 @@
 </file>
 
 <file path=word/footer2.xml><?xml version="1.0" encoding="utf-8"?>
-<w:ftr xmlns:wpc="http://schemas.microsoft.com/office/word/2010/wordprocessingCanvas" xmlns:cx="http://schemas.microsoft.com/office/drawing/2014/chartex" xmlns:cx1="http://schemas.microsoft.com/office/drawing/2015/9/8/chartex" xmlns:cx2="http://schemas.microsoft.com/office/drawing/2015/10/21/chartex" xmlns:cx3="http://schemas.microsoft.com/office/drawing/2016/5/9/chartex" xmlns:cx4="http://schemas.microsoft.com/office/drawing/2016/5/10/chartex" xmlns:cx5="http://schemas.microsoft.com/office/drawing/2016/5/11/chartex" xmlns:cx6="http://schemas.microsoft.com/office/drawing/2016/5/12/chartex" xmlns:cx7="http://schemas.microsoft.com/office/drawing/2016/5/13/chartex" xmlns:cx8="http://schemas.microsoft.com/office/drawing/2016/5/14/chartex" xmlns:mc="http://schemas.openxmlformats.org/markup-compatibility/2006" xmlns:o="urn:schemas-microsoft-com:office:office" xmlns:r="http://schemas.openxmlformats.org/officeDocument/2006/relationships" xmlns:m="http://schemas.openxmlformats.org/officeDocument/2006/math" xmlns:v="urn:schemas-microsoft-com:vml" xmlns:wp14="http://schemas.microsoft.com/office/word/2010/wordprocessingDrawing" xmlns:wp="http://schemas.openxmlformats.org/drawingml/2006/wordprocessingDrawing" xmlns:w10="urn:schemas-microsoft-com:office:word" xmlns:w="http://schemas.openxmlformats.org/wordprocessingml/2006/main" xmlns:w14="http://schemas.microsoft.com/office/word/2010/wordml" xmlns:w15="http://schemas.microsoft.com/office/word/2012/wordml" xmlns:w16se="http://schemas.microsoft.com/office/word/2015/wordml/symex" xmlns:wpg="http://schemas.microsoft.com/office/word/2010/wordprocessingGroup" xmlns:wpi="http://schemas.microsoft.com/office/word/2010/wordprocessingInk" xmlns:wne="http://schemas.microsoft.com/office/word/2006/wordml" xmlns:wps="http://schemas.microsoft.com/office/word/2010/wordprocessingShape" mc:Ignorable="w14 w15 w16se wp14">
+<w:ftr xmlns:wpc="http://schemas.microsoft.com/office/word/2010/wordprocessingCanvas" xmlns:cx="http://schemas.microsoft.com/office/drawing/2014/chartex" xmlns:cx1="http://schemas.microsoft.com/office/drawing/2015/9/8/chartex" xmlns:cx2="http://schemas.microsoft.com/office/drawing/2015/10/21/chartex" xmlns:cx3="http://schemas.microsoft.com/office/drawing/2016/5/9/chartex" xmlns:cx4="http://schemas.microsoft.com/office/drawing/2016/5/10/chartex" xmlns:cx5="http://schemas.microsoft.com/office/drawing/2016/5/11/chartex" xmlns:cx6="http://schemas.microsoft.com/office/drawing/2016/5/12/chartex" xmlns:cx7="http://schemas.microsoft.com/office/drawing/2016/5/13/chartex" xmlns:cx8="http://schemas.microsoft.com/office/drawing/2016/5/14/chartex" xmlns:mc="http://schemas.openxmlformats.org/markup-compatibility/2006" xmlns:aink="http://schemas.microsoft.com/office/drawing/2016/ink" xmlns:am3d="http://schemas.microsoft.com/office/drawing/2017/model3d" xmlns:o="urn:schemas-microsoft-com:office:office" xmlns:r="http://schemas.openxmlformats.org/officeDocument/2006/relationships" xmlns:m="http://schemas.openxmlformats.org/officeDocument/2006/math" xmlns:v="urn:schemas-microsoft-com:vml" xmlns:wp14="http://schemas.microsoft.com/office/word/2010/wordprocessingDrawing" xmlns:wp="http://schemas.openxmlformats.org/drawingml/2006/wordprocessingDrawing" xmlns:w10="urn:schemas-microsoft-com:office:word" xmlns:w="http://schemas.openxmlformats.org/wordprocessingml/2006/main" xmlns:w14="http://schemas.microsoft.com/office/word/2010/wordml" xmlns:w15="http://schemas.microsoft.com/office/word/2012/wordml" xmlns:w16cid="http://schemas.microsoft.com/office/word/2016/wordml/cid" xmlns:w16se="http://schemas.microsoft.com/office/word/2015/wordml/symex" xmlns:wpg="http://schemas.microsoft.com/office/word/2010/wordprocessingGroup" xmlns:wpi="http://schemas.microsoft.com/office/word/2010/wordprocessingInk" xmlns:wne="http://schemas.microsoft.com/office/word/2006/wordml" xmlns:wps="http://schemas.microsoft.com/office/word/2010/wordprocessingShape" mc:Ignorable="w14 w15 w16se w16cid wp14">
   <w:p>
     <w:pPr>
       <w:pStyle w:val="Voettekst"/>
@@ -2862,7 +2993,7 @@
       <w:rPr>
         <w:noProof/>
       </w:rPr>
-      <w:t>13 april 2017</w:t>
+      <w:t>20 maart 2018</w:t>
     </w:r>
     <w:r>
       <w:fldChar w:fldCharType="end"/>
@@ -2879,7 +3010,7 @@
 </file>
 
 <file path=word/footnotes.xml><?xml version="1.0" encoding="utf-8"?>
-<w:footnotes xmlns:wpc="http://schemas.microsoft.com/office/word/2010/wordprocessingCanvas" xmlns:cx="http://schemas.microsoft.com/office/drawing/2014/chartex" xmlns:cx1="http://schemas.microsoft.com/office/drawing/2015/9/8/chartex" xmlns:cx2="http://schemas.microsoft.com/office/drawing/2015/10/21/chartex" xmlns:cx3="http://schemas.microsoft.com/office/drawing/2016/5/9/chartex" xmlns:cx4="http://schemas.microsoft.com/office/drawing/2016/5/10/chartex" xmlns:cx5="http://schemas.microsoft.com/office/drawing/2016/5/11/chartex" xmlns:cx6="http://schemas.microsoft.com/office/drawing/2016/5/12/chartex" xmlns:cx7="http://schemas.microsoft.com/office/drawing/2016/5/13/chartex" xmlns:cx8="http://schemas.microsoft.com/office/drawing/2016/5/14/chartex" xmlns:mc="http://schemas.openxmlformats.org/markup-compatibility/2006" xmlns:o="urn:schemas-microsoft-com:office:office" xmlns:r="http://schemas.openxmlformats.org/officeDocument/2006/relationships" xmlns:m="http://schemas.openxmlformats.org/officeDocument/2006/math" xmlns:v="urn:schemas-microsoft-com:vml" xmlns:wp14="http://schemas.microsoft.com/office/word/2010/wordprocessingDrawing" xmlns:wp="http://schemas.openxmlformats.org/drawingml/2006/wordprocessingDrawing" xmlns:w10="urn:schemas-microsoft-com:office:word" xmlns:w="http://schemas.openxmlformats.org/wordprocessingml/2006/main" xmlns:w14="http://schemas.microsoft.com/office/word/2010/wordml" xmlns:w15="http://schemas.microsoft.com/office/word/2012/wordml" xmlns:w16se="http://schemas.microsoft.com/office/word/2015/wordml/symex" xmlns:wpg="http://schemas.microsoft.com/office/word/2010/wordprocessingGroup" xmlns:wpi="http://schemas.microsoft.com/office/word/2010/wordprocessingInk" xmlns:wne="http://schemas.microsoft.com/office/word/2006/wordml" xmlns:wps="http://schemas.microsoft.com/office/word/2010/wordprocessingShape" mc:Ignorable="w14 w15 w16se wp14">
+<w:footnotes xmlns:wpc="http://schemas.microsoft.com/office/word/2010/wordprocessingCanvas" xmlns:cx="http://schemas.microsoft.com/office/drawing/2014/chartex" xmlns:cx1="http://schemas.microsoft.com/office/drawing/2015/9/8/chartex" xmlns:cx2="http://schemas.microsoft.com/office/drawing/2015/10/21/chartex" xmlns:cx3="http://schemas.microsoft.com/office/drawing/2016/5/9/chartex" xmlns:cx4="http://schemas.microsoft.com/office/drawing/2016/5/10/chartex" xmlns:cx5="http://schemas.microsoft.com/office/drawing/2016/5/11/chartex" xmlns:cx6="http://schemas.microsoft.com/office/drawing/2016/5/12/chartex" xmlns:cx7="http://schemas.microsoft.com/office/drawing/2016/5/13/chartex" xmlns:cx8="http://schemas.microsoft.com/office/drawing/2016/5/14/chartex" xmlns:mc="http://schemas.openxmlformats.org/markup-compatibility/2006" xmlns:aink="http://schemas.microsoft.com/office/drawing/2016/ink" xmlns:am3d="http://schemas.microsoft.com/office/drawing/2017/model3d" xmlns:o="urn:schemas-microsoft-com:office:office" xmlns:r="http://schemas.openxmlformats.org/officeDocument/2006/relationships" xmlns:m="http://schemas.openxmlformats.org/officeDocument/2006/math" xmlns:v="urn:schemas-microsoft-com:vml" xmlns:wp14="http://schemas.microsoft.com/office/word/2010/wordprocessingDrawing" xmlns:wp="http://schemas.openxmlformats.org/drawingml/2006/wordprocessingDrawing" xmlns:w10="urn:schemas-microsoft-com:office:word" xmlns:w="http://schemas.openxmlformats.org/wordprocessingml/2006/main" xmlns:w14="http://schemas.microsoft.com/office/word/2010/wordml" xmlns:w15="http://schemas.microsoft.com/office/word/2012/wordml" xmlns:w16cid="http://schemas.microsoft.com/office/word/2016/wordml/cid" xmlns:w16se="http://schemas.microsoft.com/office/word/2015/wordml/symex" xmlns:wpg="http://schemas.microsoft.com/office/word/2010/wordprocessingGroup" xmlns:wpi="http://schemas.microsoft.com/office/word/2010/wordprocessingInk" xmlns:wne="http://schemas.microsoft.com/office/word/2006/wordml" xmlns:wps="http://schemas.microsoft.com/office/word/2010/wordprocessingShape" mc:Ignorable="w14 w15 w16se w16cid wp14">
   <w:footnote w:type="separator" w:id="-1">
     <w:p>
       <w:r>
@@ -2898,7 +3029,7 @@
 </file>
 
 <file path=word/header1.xml><?xml version="1.0" encoding="utf-8"?>
-<w:hdr xmlns:wpc="http://schemas.microsoft.com/office/word/2010/wordprocessingCanvas" xmlns:cx="http://schemas.microsoft.com/office/drawing/2014/chartex" xmlns:cx1="http://schemas.microsoft.com/office/drawing/2015/9/8/chartex" xmlns:cx2="http://schemas.microsoft.com/office/drawing/2015/10/21/chartex" xmlns:cx3="http://schemas.microsoft.com/office/drawing/2016/5/9/chartex" xmlns:cx4="http://schemas.microsoft.com/office/drawing/2016/5/10/chartex" xmlns:cx5="http://schemas.microsoft.com/office/drawing/2016/5/11/chartex" xmlns:cx6="http://schemas.microsoft.com/office/drawing/2016/5/12/chartex" xmlns:cx7="http://schemas.microsoft.com/office/drawing/2016/5/13/chartex" xmlns:cx8="http://schemas.microsoft.com/office/drawing/2016/5/14/chartex" xmlns:mc="http://schemas.openxmlformats.org/markup-compatibility/2006" xmlns:o="urn:schemas-microsoft-com:office:office" xmlns:r="http://schemas.openxmlformats.org/officeDocument/2006/relationships" xmlns:m="http://schemas.openxmlformats.org/officeDocument/2006/math" xmlns:v="urn:schemas-microsoft-com:vml" xmlns:wp14="http://schemas.microsoft.com/office/word/2010/wordprocessingDrawing" xmlns:wp="http://schemas.openxmlformats.org/drawingml/2006/wordprocessingDrawing" xmlns:w10="urn:schemas-microsoft-com:office:word" xmlns:w="http://schemas.openxmlformats.org/wordprocessingml/2006/main" xmlns:w14="http://schemas.microsoft.com/office/word/2010/wordml" xmlns:w15="http://schemas.microsoft.com/office/word/2012/wordml" xmlns:w16se="http://schemas.microsoft.com/office/word/2015/wordml/symex" xmlns:wpg="http://schemas.microsoft.com/office/word/2010/wordprocessingGroup" xmlns:wpi="http://schemas.microsoft.com/office/word/2010/wordprocessingInk" xmlns:wne="http://schemas.microsoft.com/office/word/2006/wordml" xmlns:wps="http://schemas.microsoft.com/office/word/2010/wordprocessingShape" mc:Ignorable="w14 w15 w16se wp14">
+<w:hdr xmlns:wpc="http://schemas.microsoft.com/office/word/2010/wordprocessingCanvas" xmlns:cx="http://schemas.microsoft.com/office/drawing/2014/chartex" xmlns:cx1="http://schemas.microsoft.com/office/drawing/2015/9/8/chartex" xmlns:cx2="http://schemas.microsoft.com/office/drawing/2015/10/21/chartex" xmlns:cx3="http://schemas.microsoft.com/office/drawing/2016/5/9/chartex" xmlns:cx4="http://schemas.microsoft.com/office/drawing/2016/5/10/chartex" xmlns:cx5="http://schemas.microsoft.com/office/drawing/2016/5/11/chartex" xmlns:cx6="http://schemas.microsoft.com/office/drawing/2016/5/12/chartex" xmlns:cx7="http://schemas.microsoft.com/office/drawing/2016/5/13/chartex" xmlns:cx8="http://schemas.microsoft.com/office/drawing/2016/5/14/chartex" xmlns:mc="http://schemas.openxmlformats.org/markup-compatibility/2006" xmlns:aink="http://schemas.microsoft.com/office/drawing/2016/ink" xmlns:am3d="http://schemas.microsoft.com/office/drawing/2017/model3d" xmlns:o="urn:schemas-microsoft-com:office:office" xmlns:r="http://schemas.openxmlformats.org/officeDocument/2006/relationships" xmlns:m="http://schemas.openxmlformats.org/officeDocument/2006/math" xmlns:v="urn:schemas-microsoft-com:vml" xmlns:wp14="http://schemas.microsoft.com/office/word/2010/wordprocessingDrawing" xmlns:wp="http://schemas.openxmlformats.org/drawingml/2006/wordprocessingDrawing" xmlns:w10="urn:schemas-microsoft-com:office:word" xmlns:w="http://schemas.openxmlformats.org/wordprocessingml/2006/main" xmlns:w14="http://schemas.microsoft.com/office/word/2010/wordml" xmlns:w15="http://schemas.microsoft.com/office/word/2012/wordml" xmlns:w16cid="http://schemas.microsoft.com/office/word/2016/wordml/cid" xmlns:w16se="http://schemas.microsoft.com/office/word/2015/wordml/symex" xmlns:wpg="http://schemas.microsoft.com/office/word/2010/wordprocessingGroup" xmlns:wpi="http://schemas.microsoft.com/office/word/2010/wordprocessingInk" xmlns:wne="http://schemas.microsoft.com/office/word/2006/wordml" xmlns:wps="http://schemas.microsoft.com/office/word/2010/wordprocessingShape" mc:Ignorable="w14 w15 w16se w16cid wp14">
   <w:p>
     <w:pPr>
       <w:pStyle w:val="Koptekst"/>
@@ -2979,7 +3110,7 @@
 </file>
 
 <file path=word/header2.xml><?xml version="1.0" encoding="utf-8"?>
-<w:hdr xmlns:wpc="http://schemas.microsoft.com/office/word/2010/wordprocessingCanvas" xmlns:cx="http://schemas.microsoft.com/office/drawing/2014/chartex" xmlns:cx1="http://schemas.microsoft.com/office/drawing/2015/9/8/chartex" xmlns:cx2="http://schemas.microsoft.com/office/drawing/2015/10/21/chartex" xmlns:cx3="http://schemas.microsoft.com/office/drawing/2016/5/9/chartex" xmlns:cx4="http://schemas.microsoft.com/office/drawing/2016/5/10/chartex" xmlns:cx5="http://schemas.microsoft.com/office/drawing/2016/5/11/chartex" xmlns:cx6="http://schemas.microsoft.com/office/drawing/2016/5/12/chartex" xmlns:cx7="http://schemas.microsoft.com/office/drawing/2016/5/13/chartex" xmlns:cx8="http://schemas.microsoft.com/office/drawing/2016/5/14/chartex" xmlns:mc="http://schemas.openxmlformats.org/markup-compatibility/2006" xmlns:o="urn:schemas-microsoft-com:office:office" xmlns:r="http://schemas.openxmlformats.org/officeDocument/2006/relationships" xmlns:m="http://schemas.openxmlformats.org/officeDocument/2006/math" xmlns:v="urn:schemas-microsoft-com:vml" xmlns:wp14="http://schemas.microsoft.com/office/word/2010/wordprocessingDrawing" xmlns:wp="http://schemas.openxmlformats.org/drawingml/2006/wordprocessingDrawing" xmlns:w10="urn:schemas-microsoft-com:office:word" xmlns:w="http://schemas.openxmlformats.org/wordprocessingml/2006/main" xmlns:w14="http://schemas.microsoft.com/office/word/2010/wordml" xmlns:w15="http://schemas.microsoft.com/office/word/2012/wordml" xmlns:w16se="http://schemas.microsoft.com/office/word/2015/wordml/symex" xmlns:wpg="http://schemas.microsoft.com/office/word/2010/wordprocessingGroup" xmlns:wpi="http://schemas.microsoft.com/office/word/2010/wordprocessingInk" xmlns:wne="http://schemas.microsoft.com/office/word/2006/wordml" xmlns:wps="http://schemas.microsoft.com/office/word/2010/wordprocessingShape" mc:Ignorable="w14 w15 w16se wp14">
+<w:hdr xmlns:wpc="http://schemas.microsoft.com/office/word/2010/wordprocessingCanvas" xmlns:cx="http://schemas.microsoft.com/office/drawing/2014/chartex" xmlns:cx1="http://schemas.microsoft.com/office/drawing/2015/9/8/chartex" xmlns:cx2="http://schemas.microsoft.com/office/drawing/2015/10/21/chartex" xmlns:cx3="http://schemas.microsoft.com/office/drawing/2016/5/9/chartex" xmlns:cx4="http://schemas.microsoft.com/office/drawing/2016/5/10/chartex" xmlns:cx5="http://schemas.microsoft.com/office/drawing/2016/5/11/chartex" xmlns:cx6="http://schemas.microsoft.com/office/drawing/2016/5/12/chartex" xmlns:cx7="http://schemas.microsoft.com/office/drawing/2016/5/13/chartex" xmlns:cx8="http://schemas.microsoft.com/office/drawing/2016/5/14/chartex" xmlns:mc="http://schemas.openxmlformats.org/markup-compatibility/2006" xmlns:aink="http://schemas.microsoft.com/office/drawing/2016/ink" xmlns:am3d="http://schemas.microsoft.com/office/drawing/2017/model3d" xmlns:o="urn:schemas-microsoft-com:office:office" xmlns:r="http://schemas.openxmlformats.org/officeDocument/2006/relationships" xmlns:m="http://schemas.openxmlformats.org/officeDocument/2006/math" xmlns:v="urn:schemas-microsoft-com:vml" xmlns:wp14="http://schemas.microsoft.com/office/word/2010/wordprocessingDrawing" xmlns:wp="http://schemas.openxmlformats.org/drawingml/2006/wordprocessingDrawing" xmlns:w10="urn:schemas-microsoft-com:office:word" xmlns:w="http://schemas.openxmlformats.org/wordprocessingml/2006/main" xmlns:w14="http://schemas.microsoft.com/office/word/2010/wordml" xmlns:w15="http://schemas.microsoft.com/office/word/2012/wordml" xmlns:w16cid="http://schemas.microsoft.com/office/word/2016/wordml/cid" xmlns:w16se="http://schemas.microsoft.com/office/word/2015/wordml/symex" xmlns:wpg="http://schemas.microsoft.com/office/word/2010/wordprocessingGroup" xmlns:wpi="http://schemas.microsoft.com/office/word/2010/wordprocessingInk" xmlns:wne="http://schemas.microsoft.com/office/word/2006/wordml" xmlns:wps="http://schemas.microsoft.com/office/word/2010/wordprocessingShape" mc:Ignorable="w14 w15 w16se w16cid wp14">
   <w:p>
     <w:pPr>
       <w:pStyle w:val="Koptekst"/>
@@ -3033,7 +3164,7 @@
 </file>
 
 <file path=word/numbering.xml><?xml version="1.0" encoding="utf-8"?>
-<w:numbering xmlns:wpc="http://schemas.microsoft.com/office/word/2010/wordprocessingCanvas" xmlns:cx="http://schemas.microsoft.com/office/drawing/2014/chartex" xmlns:cx1="http://schemas.microsoft.com/office/drawing/2015/9/8/chartex" xmlns:cx2="http://schemas.microsoft.com/office/drawing/2015/10/21/chartex" xmlns:cx3="http://schemas.microsoft.com/office/drawing/2016/5/9/chartex" xmlns:cx4="http://schemas.microsoft.com/office/drawing/2016/5/10/chartex" xmlns:cx5="http://schemas.microsoft.com/office/drawing/2016/5/11/chartex" xmlns:cx6="http://schemas.microsoft.com/office/drawing/2016/5/12/chartex" xmlns:cx7="http://schemas.microsoft.com/office/drawing/2016/5/13/chartex" xmlns:cx8="http://schemas.microsoft.com/office/drawing/2016/5/14/chartex" xmlns:mc="http://schemas.openxmlformats.org/markup-compatibility/2006" xmlns:o="urn:schemas-microsoft-com:office:office" xmlns:r="http://schemas.openxmlformats.org/officeDocument/2006/relationships" xmlns:m="http://schemas.openxmlformats.org/officeDocument/2006/math" xmlns:v="urn:schemas-microsoft-com:vml" xmlns:wp14="http://schemas.microsoft.com/office/word/2010/wordprocessingDrawing" xmlns:wp="http://schemas.openxmlformats.org/drawingml/2006/wordprocessingDrawing" xmlns:w10="urn:schemas-microsoft-com:office:word" xmlns:w="http://schemas.openxmlformats.org/wordprocessingml/2006/main" xmlns:w14="http://schemas.microsoft.com/office/word/2010/wordml" xmlns:w15="http://schemas.microsoft.com/office/word/2012/wordml" xmlns:w16se="http://schemas.microsoft.com/office/word/2015/wordml/symex" xmlns:wpg="http://schemas.microsoft.com/office/word/2010/wordprocessingGroup" xmlns:wpi="http://schemas.microsoft.com/office/word/2010/wordprocessingInk" xmlns:wne="http://schemas.microsoft.com/office/word/2006/wordml" xmlns:wps="http://schemas.microsoft.com/office/word/2010/wordprocessingShape" mc:Ignorable="w14 w15 w16se wp14">
+<w:numbering xmlns:wpc="http://schemas.microsoft.com/office/word/2010/wordprocessingCanvas" xmlns:cx="http://schemas.microsoft.com/office/drawing/2014/chartex" xmlns:cx1="http://schemas.microsoft.com/office/drawing/2015/9/8/chartex" xmlns:cx2="http://schemas.microsoft.com/office/drawing/2015/10/21/chartex" xmlns:cx3="http://schemas.microsoft.com/office/drawing/2016/5/9/chartex" xmlns:cx4="http://schemas.microsoft.com/office/drawing/2016/5/10/chartex" xmlns:cx5="http://schemas.microsoft.com/office/drawing/2016/5/11/chartex" xmlns:cx6="http://schemas.microsoft.com/office/drawing/2016/5/12/chartex" xmlns:cx7="http://schemas.microsoft.com/office/drawing/2016/5/13/chartex" xmlns:cx8="http://schemas.microsoft.com/office/drawing/2016/5/14/chartex" xmlns:mc="http://schemas.openxmlformats.org/markup-compatibility/2006" xmlns:aink="http://schemas.microsoft.com/office/drawing/2016/ink" xmlns:am3d="http://schemas.microsoft.com/office/drawing/2017/model3d" xmlns:o="urn:schemas-microsoft-com:office:office" xmlns:r="http://schemas.openxmlformats.org/officeDocument/2006/relationships" xmlns:m="http://schemas.openxmlformats.org/officeDocument/2006/math" xmlns:v="urn:schemas-microsoft-com:vml" xmlns:wp14="http://schemas.microsoft.com/office/word/2010/wordprocessingDrawing" xmlns:wp="http://schemas.openxmlformats.org/drawingml/2006/wordprocessingDrawing" xmlns:w10="urn:schemas-microsoft-com:office:word" xmlns:w="http://schemas.openxmlformats.org/wordprocessingml/2006/main" xmlns:w14="http://schemas.microsoft.com/office/word/2010/wordml" xmlns:w15="http://schemas.microsoft.com/office/word/2012/wordml" xmlns:w16cid="http://schemas.microsoft.com/office/word/2016/wordml/cid" xmlns:w16se="http://schemas.microsoft.com/office/word/2015/wordml/symex" xmlns:wpg="http://schemas.microsoft.com/office/word/2010/wordprocessingGroup" xmlns:wpi="http://schemas.microsoft.com/office/word/2010/wordprocessingInk" xmlns:wne="http://schemas.microsoft.com/office/word/2006/wordml" xmlns:wps="http://schemas.microsoft.com/office/word/2010/wordprocessingShape" mc:Ignorable="w14 w15 w16se w16cid wp14">
   <w:abstractNum w:abstractNumId="0" w15:restartNumberingAfterBreak="0">
     <w:nsid w:val="271C1EAB"/>
     <w:multiLevelType w:val="hybridMultilevel"/>
@@ -3673,7 +3804,7 @@
 </file>
 
 <file path=word/styles.xml><?xml version="1.0" encoding="utf-8"?>
-<w:styles xmlns:mc="http://schemas.openxmlformats.org/markup-compatibility/2006" xmlns:r="http://schemas.openxmlformats.org/officeDocument/2006/relationships" xmlns:w="http://schemas.openxmlformats.org/wordprocessingml/2006/main" xmlns:w14="http://schemas.microsoft.com/office/word/2010/wordml" xmlns:w15="http://schemas.microsoft.com/office/word/2012/wordml" xmlns:w16se="http://schemas.microsoft.com/office/word/2015/wordml/symex" mc:Ignorable="w14 w15 w16se">
+<w:styles xmlns:mc="http://schemas.openxmlformats.org/markup-compatibility/2006" xmlns:r="http://schemas.openxmlformats.org/officeDocument/2006/relationships" xmlns:w="http://schemas.openxmlformats.org/wordprocessingml/2006/main" xmlns:w14="http://schemas.microsoft.com/office/word/2010/wordml" xmlns:w15="http://schemas.microsoft.com/office/word/2012/wordml" xmlns:w16cid="http://schemas.microsoft.com/office/word/2016/wordml/cid" xmlns:w16se="http://schemas.microsoft.com/office/word/2015/wordml/symex" mc:Ignorable="w14 w15 w16se w16cid">
   <w:docDefaults>
     <w:rPrDefault>
       <w:rPr>
@@ -3683,7 +3814,7 @@
     </w:rPrDefault>
     <w:pPrDefault/>
   </w:docDefaults>
-  <w:latentStyles w:defLockedState="0" w:defUIPriority="0" w:defSemiHidden="0" w:defUnhideWhenUsed="0" w:defQFormat="0" w:count="374">
+  <w:latentStyles w:defLockedState="0" w:defUIPriority="0" w:defSemiHidden="0" w:defUnhideWhenUsed="0" w:defQFormat="0" w:count="375">
     <w:lsdException w:name="Normal" w:qFormat="1"/>
     <w:lsdException w:name="heading 1" w:qFormat="1"/>
     <w:lsdException w:name="heading 2" w:qFormat="1"/>
@@ -3703,6 +3834,7 @@
     <w:lsdException w:name="Emphasis" w:qFormat="1"/>
     <w:lsdException w:name="Normal (Web)" w:uiPriority="99"/>
     <w:lsdException w:name="HTML Sample" w:semiHidden="1" w:unhideWhenUsed="1"/>
+    <w:lsdException w:name="HTML Variable" w:semiHidden="1" w:unhideWhenUsed="1"/>
     <w:lsdException w:name="Outline List 1" w:semiHidden="1" w:unhideWhenUsed="1"/>
     <w:lsdException w:name="Outline List 2" w:semiHidden="1" w:unhideWhenUsed="1"/>
     <w:lsdException w:name="Outline List 3" w:semiHidden="1" w:unhideWhenUsed="1"/>
@@ -3745,9 +3877,9 @@
     <w:lsdException w:name="Table Professional" w:semiHidden="1" w:unhideWhenUsed="1"/>
     <w:lsdException w:name="Table Subtle 1" w:semiHidden="1" w:unhideWhenUsed="1"/>
     <w:lsdException w:name="Table Subtle 2" w:semiHidden="1" w:unhideWhenUsed="1"/>
+    <w:lsdException w:name="Table Web 1" w:semiHidden="1" w:unhideWhenUsed="1"/>
     <w:lsdException w:name="Table Web 2" w:semiHidden="1" w:unhideWhenUsed="1"/>
-    <w:lsdException w:name="Table Web 3" w:semiHidden="1" w:unhideWhenUsed="1"/>
-    <w:lsdException w:name="Table Theme" w:semiHidden="1" w:unhideWhenUsed="1"/>
+    <w:lsdException w:name="Balloon Text" w:semiHidden="1" w:unhideWhenUsed="1"/>
     <w:lsdException w:name="Placeholder Text" w:semiHidden="1" w:uiPriority="99"/>
     <w:lsdException w:name="No Spacing" w:uiPriority="1" w:qFormat="1"/>
     <w:lsdException w:name="Light Shading" w:uiPriority="60"/>
@@ -3966,6 +4098,7 @@
     <w:lsdException w:name="Mention" w:semiHidden="1" w:uiPriority="99" w:unhideWhenUsed="1"/>
     <w:lsdException w:name="Smart Hyperlink" w:semiHidden="1" w:uiPriority="99" w:unhideWhenUsed="1"/>
     <w:lsdException w:name="Hashtag" w:semiHidden="1" w:uiPriority="99" w:unhideWhenUsed="1"/>
+    <w:lsdException w:name="Unresolved Mention" w:semiHidden="1" w:uiPriority="99" w:unhideWhenUsed="1"/>
   </w:latentStyles>
   <w:style w:type="paragraph" w:default="1" w:styleId="Standaard">
     <w:name w:val="Normal"/>
@@ -4044,7 +4177,6 @@
   <w:style w:type="character" w:default="1" w:styleId="Standaardalinea-lettertype">
     <w:name w:val="Default Paragraph Font"/>
     <w:uiPriority w:val="1"/>
-    <w:semiHidden/>
     <w:unhideWhenUsed/>
   </w:style>
   <w:style w:type="table" w:default="1" w:styleId="Standaardtabel">

</xml_diff>

<commit_message>
plan van aanpak update 0.2
</commit_message>
<xml_diff>
--- a/Model Plan van Aanpak.docx
+++ b/Model Plan van Aanpak.docx
@@ -908,12 +908,7 @@
               <w:pStyle w:val="Geenafstand"/>
             </w:pPr>
             <w:r>
-              <w:t>H</w:t>
-            </w:r>
-            <w:bookmarkStart w:id="1" w:name="_GoBack"/>
-            <w:bookmarkEnd w:id="1"/>
-            <w:r>
-              <w:t>et project kost niks en levert wijsheid op.</w:t>
+              <w:t>Het project kost niks en levert wijsheid op.</w:t>
             </w:r>
           </w:p>
         </w:tc>
@@ -2067,21 +2062,21 @@
       <w:pPr>
         <w:pStyle w:val="Kop1"/>
       </w:pPr>
-      <w:bookmarkStart w:id="2" w:name="_Toc8095077"/>
-      <w:bookmarkStart w:id="3" w:name="_Toc8095280"/>
-      <w:bookmarkStart w:id="4" w:name="_Toc305780346"/>
+      <w:bookmarkStart w:id="1" w:name="_Toc8095077"/>
+      <w:bookmarkStart w:id="2" w:name="_Toc8095280"/>
+      <w:bookmarkStart w:id="3" w:name="_Toc305780346"/>
       <w:r>
         <w:t>1.</w:t>
       </w:r>
       <w:r>
         <w:tab/>
       </w:r>
+      <w:bookmarkEnd w:id="1"/>
       <w:bookmarkEnd w:id="2"/>
+      <w:r>
+        <w:t>Achtergronden</w:t>
+      </w:r>
       <w:bookmarkEnd w:id="3"/>
-      <w:r>
-        <w:t>Achtergronden</w:t>
-      </w:r>
-      <w:bookmarkEnd w:id="4"/>
     </w:p>
     <w:p/>
     <w:p>
@@ -2092,13 +2087,224 @@
           <w:tab w:val="clear" w:pos="9072"/>
         </w:tabs>
       </w:pPr>
-    </w:p>
-    <w:p>
+      <w:r>
+        <w:t xml:space="preserve">Het project gaat heten </w:t>
+      </w:r>
+      <w:proofErr w:type="spellStart"/>
+      <w:r>
+        <w:t>YaNee</w:t>
+      </w:r>
+      <w:proofErr w:type="spellEnd"/>
+      <w:r>
+        <w:t xml:space="preserve">. De opdrachtgever is het ROC van Twente en de opdracht gevende persoon is </w:t>
+      </w:r>
+      <w:proofErr w:type="spellStart"/>
+      <w:r>
+        <w:t>dhr</w:t>
+      </w:r>
+      <w:proofErr w:type="spellEnd"/>
+      <w:r>
+        <w:t xml:space="preserve"> </w:t>
+      </w:r>
+      <w:proofErr w:type="spellStart"/>
+      <w:proofErr w:type="gramStart"/>
+      <w:r>
+        <w:t>M.Gojani</w:t>
+      </w:r>
+      <w:proofErr w:type="spellEnd"/>
+      <w:proofErr w:type="gramEnd"/>
+      <w:r>
+        <w:t xml:space="preserve">. </w:t>
+      </w:r>
+      <w:proofErr w:type="gramStart"/>
+      <w:r>
+        <w:t>de</w:t>
+      </w:r>
+      <w:proofErr w:type="gramEnd"/>
+      <w:r>
+        <w:t xml:space="preserve"> mensen die er voor moeten zorgen dat het project juist verloopt en goed er uit komt te zien zijn : Brent Lucassen &amp; Rens Koster. Het project is bedoeld als een grotere opdracht in plaats van elke week normale opdracht lessen. De stakeholders in dit project zijn Brent &amp; Rens want die hebben hier het meeste te verliezen. Meneer </w:t>
+      </w:r>
+      <w:proofErr w:type="spellStart"/>
+      <w:r>
+        <w:t>Gojani</w:t>
+      </w:r>
+      <w:proofErr w:type="spellEnd"/>
+      <w:r>
+        <w:t xml:space="preserve"> keurt het project goed als het aan zijn eisen voldoet.</w:t>
+      </w:r>
+    </w:p>
+    <w:p/>
+    <w:p>
+      <w:pPr>
+        <w:pStyle w:val="Kop1"/>
+      </w:pPr>
+      <w:bookmarkStart w:id="4" w:name="_Toc8095079"/>
+      <w:bookmarkStart w:id="5" w:name="_Toc8095282"/>
+      <w:bookmarkStart w:id="6" w:name="_Toc305780347"/>
+      <w:r>
+        <w:t>2.</w:t>
+      </w:r>
+      <w:r>
+        <w:tab/>
+      </w:r>
+      <w:bookmarkStart w:id="7" w:name="_Toc8095080"/>
+      <w:bookmarkStart w:id="8" w:name="_Toc8095283"/>
+      <w:bookmarkEnd w:id="4"/>
+      <w:bookmarkEnd w:id="5"/>
+      <w:r>
+        <w:t>P</w:t>
+      </w:r>
+      <w:r>
+        <w:t>roject</w:t>
+      </w:r>
+      <w:r>
+        <w:t>resultaat</w:t>
+      </w:r>
+      <w:bookmarkEnd w:id="6"/>
+      <w:r>
+        <w:t xml:space="preserve"> </w:t>
+      </w:r>
+    </w:p>
+    <w:p/>
+    <w:p>
+      <w:r>
+        <w:t xml:space="preserve">Het project doel voor dit project dat hij goed gaat werken en er goed uitziet. Het is de bedoeling van dit project dat wij weten van begin tot eind wat er moet gebeuren binnen een bedrijf als je met een project bezig gaat. Een project doel is onder andere ook dat je weet hoe een project werkt en </w:t>
+      </w:r>
+      <w:r>
+        <w:t>wat erbij komt kijken zoals de tijd die je ervoor nodig hebt en hoe je daarbij je planning aan moet passen. Een ander project doel is om de programmering van Yahtzee niet te ingewikkeld te doen zodat het geen spaghetti code gaat worden, commentaar zetten bij de code en een gebruikershandleiding te maken. In het einde moet de site het Yahtzee spel, een portfolio van elk teamlid met daar in een link naar je eigen pagina met tijdsregistratie, je activiteiten en een voorstelling van jezelf</w:t>
+      </w:r>
+      <w:r>
+        <w:t xml:space="preserve">, een plan van aanpak en een </w:t>
+      </w:r>
+      <w:proofErr w:type="spellStart"/>
+      <w:r>
+        <w:t>activiteitsdiagram</w:t>
+      </w:r>
+      <w:proofErr w:type="spellEnd"/>
+      <w:r>
+        <w:t xml:space="preserve">. Dit is een </w:t>
+      </w:r>
+      <w:r>
+        <w:t>voorbeeld van hoe de site er uit gaat zien.</w:t>
+      </w:r>
+    </w:p>
+    <w:p>
+      <w:r>
+        <w:rPr>
+          <w:noProof/>
+        </w:rPr>
+        <w:drawing>
+          <wp:inline distT="0" distB="0" distL="0" distR="0">
+            <wp:extent cx="5257800" cy="2825952"/>
+            <wp:effectExtent l="0" t="0" r="0" b="0"/>
+            <wp:docPr id="3" name="Afbeelding 3"/>
+            <wp:cNvGraphicFramePr>
+              <a:graphicFrameLocks xmlns:a="http://schemas.openxmlformats.org/drawingml/2006/main" noChangeAspect="1"/>
+            </wp:cNvGraphicFramePr>
+            <a:graphic xmlns:a="http://schemas.openxmlformats.org/drawingml/2006/main">
+              <a:graphicData uri="http://schemas.openxmlformats.org/drawingml/2006/picture">
+                <pic:pic xmlns:pic="http://schemas.openxmlformats.org/drawingml/2006/picture">
+                  <pic:nvPicPr>
+                    <pic:cNvPr id="3" name="yahtzee.png"/>
+                    <pic:cNvPicPr/>
+                  </pic:nvPicPr>
+                  <pic:blipFill>
+                    <a:blip r:embed="rId10">
+                      <a:extLst>
+                        <a:ext uri="{28A0092B-C50C-407E-A947-70E740481C1C}">
+                          <a14:useLocalDpi xmlns:a14="http://schemas.microsoft.com/office/drawing/2010/main" val="0"/>
+                        </a:ext>
+                      </a:extLst>
+                    </a:blip>
+                    <a:stretch>
+                      <a:fillRect/>
+                    </a:stretch>
+                  </pic:blipFill>
+                  <pic:spPr>
+                    <a:xfrm>
+                      <a:off x="0" y="0"/>
+                      <a:ext cx="5261910" cy="2828161"/>
+                    </a:xfrm>
+                    <a:prstGeom prst="rect">
+                      <a:avLst/>
+                    </a:prstGeom>
+                  </pic:spPr>
+                </pic:pic>
+              </a:graphicData>
+            </a:graphic>
+          </wp:inline>
+        </w:drawing>
+      </w:r>
+    </w:p>
+    <w:p/>
+    <w:p>
+      <w:pPr>
+        <w:pStyle w:val="Kop1"/>
+      </w:pPr>
+      <w:bookmarkStart w:id="9" w:name="_Toc305780348"/>
+      <w:r>
+        <w:t>3.</w:t>
+      </w:r>
+      <w:r>
+        <w:tab/>
+      </w:r>
+      <w:bookmarkEnd w:id="7"/>
+      <w:bookmarkEnd w:id="8"/>
+      <w:r>
+        <w:t>Projectactiviteiten</w:t>
+      </w:r>
+      <w:bookmarkEnd w:id="9"/>
+    </w:p>
+    <w:p/>
+    <w:p>
+      <w:bookmarkStart w:id="10" w:name="_Toc8095081"/>
+      <w:bookmarkStart w:id="11" w:name="_Toc8095284"/>
+      <w:r>
+        <w:t xml:space="preserve">Activiteiten met betrekking tot het project. </w:t>
+      </w:r>
+      <w:r>
+        <w:t>Wij moeten een start-up-vergadering houden, een samenwerkingscontract tekenen, een plan van aanpak maken, opleveren van het project resultaat, een functioneel ontwerp, een technisch ontwerp, het programmeren (natuurlijk), tijdregistratie, activiteiten bijhouden, uren registratie, Activiteiten diagram van het spel Yahtzee, stroomdiagrammen en een logo maken.</w:t>
+      </w:r>
+      <w:bookmarkStart w:id="12" w:name="_GoBack"/>
+      <w:bookmarkEnd w:id="12"/>
+    </w:p>
+    <w:p>
+      <w:pPr>
+        <w:pStyle w:val="Kop1"/>
+      </w:pPr>
+      <w:bookmarkStart w:id="13" w:name="_Toc305780349"/>
+      <w:bookmarkStart w:id="14" w:name="_Toc8095082"/>
+      <w:bookmarkStart w:id="15" w:name="_Toc8095285"/>
+      <w:bookmarkEnd w:id="10"/>
+      <w:bookmarkEnd w:id="11"/>
+      <w:r>
+        <w:t>4</w:t>
+      </w:r>
+      <w:r>
+        <w:t>.</w:t>
+      </w:r>
+      <w:r>
+        <w:tab/>
+        <w:t>T</w:t>
+      </w:r>
+      <w:r>
+        <w:t>ussenresultaten</w:t>
+      </w:r>
+      <w:bookmarkEnd w:id="13"/>
+      <w:r>
+        <w:t xml:space="preserve"> </w:t>
+      </w:r>
+      <w:bookmarkEnd w:id="14"/>
+      <w:bookmarkEnd w:id="15"/>
+    </w:p>
+    <w:p>
+      <w:bookmarkStart w:id="16" w:name="_Toc8095083"/>
+      <w:bookmarkStart w:id="17" w:name="_Toc8095286"/>
       <w:r>
         <w:t>Hier komt de tekst</w:t>
       </w:r>
       <w:r>
-        <w:t xml:space="preserve"> 'Projectomgeving'</w:t>
+        <w:t xml:space="preserve"> 'Tussenresultaten'</w:t>
       </w:r>
       <w:r>
         <w:t xml:space="preserve">. Zie </w:t>
@@ -2113,7 +2319,13 @@
         <w:rPr>
           <w:i/>
         </w:rPr>
-        <w:t>Projectaanpak in zes stappen</w:t>
+        <w:t>Project</w:t>
+      </w:r>
+      <w:r>
+        <w:rPr>
+          <w:i/>
+        </w:rPr>
+        <w:t>management</w:t>
       </w:r>
       <w:r>
         <w:rPr>
@@ -2122,13 +2334,13 @@
         <w:t>'</w:t>
       </w:r>
       <w:r>
-        <w:t xml:space="preserve"> paragraaf </w:t>
-      </w:r>
-      <w:r>
-        <w:t>6</w:t>
-      </w:r>
-      <w:r>
-        <w:t>.3</w:t>
+        <w:t xml:space="preserve"> </w:t>
+      </w:r>
+      <w:r>
+        <w:t xml:space="preserve">paragraaf </w:t>
+      </w:r>
+      <w:r>
+        <w:t>6.7</w:t>
       </w:r>
       <w:r>
         <w:t>.</w:t>
@@ -2139,43 +2351,38 @@
       <w:pPr>
         <w:pStyle w:val="Kop1"/>
       </w:pPr>
-      <w:bookmarkStart w:id="5" w:name="_Toc8095079"/>
-      <w:bookmarkStart w:id="6" w:name="_Toc8095282"/>
-      <w:bookmarkStart w:id="7" w:name="_Toc305780347"/>
-      <w:r>
-        <w:t>2.</w:t>
+      <w:bookmarkStart w:id="18" w:name="_Toc305780350"/>
+      <w:r>
+        <w:t>5</w:t>
+      </w:r>
+      <w:r>
+        <w:t>.</w:t>
       </w:r>
       <w:r>
         <w:tab/>
       </w:r>
-      <w:bookmarkStart w:id="8" w:name="_Toc8095080"/>
-      <w:bookmarkStart w:id="9" w:name="_Toc8095283"/>
-      <w:bookmarkEnd w:id="5"/>
-      <w:bookmarkEnd w:id="6"/>
-      <w:r>
-        <w:t>P</w:t>
-      </w:r>
-      <w:r>
-        <w:t>roject</w:t>
-      </w:r>
-      <w:r>
-        <w:t>resultaat</w:t>
-      </w:r>
-      <w:bookmarkEnd w:id="7"/>
+      <w:bookmarkEnd w:id="16"/>
+      <w:bookmarkEnd w:id="17"/>
+      <w:r>
+        <w:t>Kwaliteit</w:t>
+      </w:r>
+      <w:bookmarkEnd w:id="18"/>
+    </w:p>
+    <w:p/>
+    <w:p>
+      <w:bookmarkStart w:id="19" w:name="_Toc8095084"/>
+      <w:bookmarkStart w:id="20" w:name="_Toc8095287"/>
+      <w:r>
+        <w:t>Hier komt de tekst</w:t>
+      </w:r>
+      <w:r>
+        <w:t xml:space="preserve"> 'Kwaliteit</w:t>
+      </w:r>
+      <w:r>
+        <w:t>. Zie</w:t>
+      </w:r>
       <w:r>
         <w:t xml:space="preserve"> </w:t>
-      </w:r>
-    </w:p>
-    <w:p/>
-    <w:p>
-      <w:r>
-        <w:t>Hier komt de teks</w:t>
-      </w:r>
-      <w:r>
-        <w:t>t 'Projectresultaat'</w:t>
-      </w:r>
-      <w:r>
-        <w:t xml:space="preserve">. Zie </w:t>
       </w:r>
       <w:r>
         <w:rPr>
@@ -2187,240 +2394,6 @@
         <w:rPr>
           <w:i/>
         </w:rPr>
-        <w:t>Project</w:t>
-      </w:r>
-      <w:r>
-        <w:rPr>
-          <w:i/>
-        </w:rPr>
-        <w:t>management</w:t>
-      </w:r>
-      <w:r>
-        <w:rPr>
-          <w:i/>
-        </w:rPr>
-        <w:t>'</w:t>
-      </w:r>
-      <w:r>
-        <w:t xml:space="preserve"> paragraaf </w:t>
-      </w:r>
-      <w:r>
-        <w:t>6.4</w:t>
-      </w:r>
-      <w:r>
-        <w:t>.</w:t>
-      </w:r>
-    </w:p>
-    <w:p>
-      <w:r>
-        <w:t>Tip: Zorg voor een degelijke beschrijving. Hierop is je gehele plan van aanpak gebaseerd.</w:t>
-      </w:r>
-    </w:p>
-    <w:p/>
-    <w:p>
-      <w:pPr>
-        <w:pStyle w:val="Kop1"/>
-      </w:pPr>
-      <w:bookmarkStart w:id="10" w:name="_Toc305780348"/>
-      <w:r>
-        <w:t>3.</w:t>
-      </w:r>
-      <w:r>
-        <w:tab/>
-      </w:r>
-      <w:bookmarkEnd w:id="8"/>
-      <w:bookmarkEnd w:id="9"/>
-      <w:r>
-        <w:t>Projectactiviteiten</w:t>
-      </w:r>
-      <w:bookmarkEnd w:id="10"/>
-    </w:p>
-    <w:p/>
-    <w:p>
-      <w:bookmarkStart w:id="11" w:name="_Toc8095081"/>
-      <w:bookmarkStart w:id="12" w:name="_Toc8095284"/>
-      <w:r>
-        <w:t>Hier komt de tekst</w:t>
-      </w:r>
-      <w:r>
-        <w:t xml:space="preserve"> 'Activiteiten'</w:t>
-      </w:r>
-      <w:r>
-        <w:t xml:space="preserve">. Zie </w:t>
-      </w:r>
-      <w:r>
-        <w:rPr>
-          <w:i/>
-        </w:rPr>
-        <w:t>'</w:t>
-      </w:r>
-      <w:r>
-        <w:rPr>
-          <w:i/>
-        </w:rPr>
-        <w:t>Project</w:t>
-      </w:r>
-      <w:r>
-        <w:rPr>
-          <w:i/>
-        </w:rPr>
-        <w:t>management</w:t>
-      </w:r>
-      <w:proofErr w:type="gramStart"/>
-      <w:r>
-        <w:rPr>
-          <w:i/>
-        </w:rPr>
-        <w:t>'</w:t>
-      </w:r>
-      <w:r>
-        <w:t xml:space="preserve"> </w:t>
-      </w:r>
-      <w:r>
-        <w:t xml:space="preserve"> paragraaf</w:t>
-      </w:r>
-      <w:proofErr w:type="gramEnd"/>
-      <w:r>
-        <w:t xml:space="preserve"> </w:t>
-      </w:r>
-      <w:r>
-        <w:t>6</w:t>
-      </w:r>
-      <w:r>
-        <w:t>.5</w:t>
-      </w:r>
-      <w:r>
-        <w:t>.</w:t>
-      </w:r>
-    </w:p>
-    <w:p/>
-    <w:p>
-      <w:pPr>
-        <w:pStyle w:val="Kop1"/>
-      </w:pPr>
-      <w:bookmarkStart w:id="13" w:name="_Toc305780349"/>
-      <w:bookmarkStart w:id="14" w:name="_Toc8095082"/>
-      <w:bookmarkStart w:id="15" w:name="_Toc8095285"/>
-      <w:bookmarkEnd w:id="11"/>
-      <w:bookmarkEnd w:id="12"/>
-      <w:r>
-        <w:t>4</w:t>
-      </w:r>
-      <w:r>
-        <w:t>.</w:t>
-      </w:r>
-      <w:r>
-        <w:tab/>
-        <w:t>T</w:t>
-      </w:r>
-      <w:r>
-        <w:t>ussenresultaten</w:t>
-      </w:r>
-      <w:bookmarkEnd w:id="13"/>
-      <w:r>
-        <w:t xml:space="preserve"> </w:t>
-      </w:r>
-      <w:bookmarkEnd w:id="14"/>
-      <w:bookmarkEnd w:id="15"/>
-    </w:p>
-    <w:p/>
-    <w:p>
-      <w:bookmarkStart w:id="16" w:name="_Toc8095083"/>
-      <w:bookmarkStart w:id="17" w:name="_Toc8095286"/>
-      <w:r>
-        <w:t>Hier komt de tekst</w:t>
-      </w:r>
-      <w:r>
-        <w:t xml:space="preserve"> 'Tussenresultaten'</w:t>
-      </w:r>
-      <w:r>
-        <w:t xml:space="preserve">. Zie </w:t>
-      </w:r>
-      <w:r>
-        <w:rPr>
-          <w:i/>
-        </w:rPr>
-        <w:t>'</w:t>
-      </w:r>
-      <w:r>
-        <w:rPr>
-          <w:i/>
-        </w:rPr>
-        <w:t>Project</w:t>
-      </w:r>
-      <w:r>
-        <w:rPr>
-          <w:i/>
-        </w:rPr>
-        <w:t>management</w:t>
-      </w:r>
-      <w:r>
-        <w:rPr>
-          <w:i/>
-        </w:rPr>
-        <w:t>'</w:t>
-      </w:r>
-      <w:r>
-        <w:t xml:space="preserve"> </w:t>
-      </w:r>
-      <w:r>
-        <w:t xml:space="preserve">paragraaf </w:t>
-      </w:r>
-      <w:r>
-        <w:t>6.7</w:t>
-      </w:r>
-      <w:r>
-        <w:t>.</w:t>
-      </w:r>
-    </w:p>
-    <w:p/>
-    <w:p>
-      <w:pPr>
-        <w:pStyle w:val="Kop1"/>
-      </w:pPr>
-      <w:bookmarkStart w:id="18" w:name="_Toc305780350"/>
-      <w:r>
-        <w:t>5</w:t>
-      </w:r>
-      <w:r>
-        <w:t>.</w:t>
-      </w:r>
-      <w:r>
-        <w:tab/>
-      </w:r>
-      <w:bookmarkEnd w:id="16"/>
-      <w:bookmarkEnd w:id="17"/>
-      <w:r>
-        <w:t>Kwaliteit</w:t>
-      </w:r>
-      <w:bookmarkEnd w:id="18"/>
-    </w:p>
-    <w:p/>
-    <w:p>
-      <w:bookmarkStart w:id="19" w:name="_Toc8095084"/>
-      <w:bookmarkStart w:id="20" w:name="_Toc8095287"/>
-      <w:r>
-        <w:t>Hier komt de tekst</w:t>
-      </w:r>
-      <w:r>
-        <w:t xml:space="preserve"> 'Kwaliteit</w:t>
-      </w:r>
-      <w:r>
-        <w:t>. Zie</w:t>
-      </w:r>
-      <w:r>
-        <w:t xml:space="preserve"> </w:t>
-      </w:r>
-      <w:r>
-        <w:rPr>
-          <w:i/>
-        </w:rPr>
-        <w:t>'</w:t>
-      </w:r>
-      <w:r>
-        <w:rPr>
-          <w:i/>
-        </w:rPr>
         <w:t>Projectmanagement</w:t>
       </w:r>
       <w:proofErr w:type="gramStart"/>
@@ -2556,7 +2529,6 @@
     <w:p/>
     <w:p>
       <w:r>
-        <w:lastRenderedPageBreak/>
         <w:t>Eventueel verwijzen naar bijlage (dit hoofdstuk echter wel opnemen).</w:t>
       </w:r>
     </w:p>
@@ -2720,6 +2692,7 @@
         <w:rPr>
           <w:noProof/>
         </w:rPr>
+        <w:lastRenderedPageBreak/>
         <w:drawing>
           <wp:inline distT="0" distB="0" distL="0" distR="0">
             <wp:extent cx="2683510" cy="1760855"/>
@@ -2738,7 +2711,7 @@
                     </pic:cNvPicPr>
                   </pic:nvPicPr>
                   <pic:blipFill>
-                    <a:blip r:embed="rId10">
+                    <a:blip r:embed="rId11">
                       <a:extLst>
                         <a:ext uri="{28A0092B-C50C-407E-A947-70E740481C1C}">
                           <a14:useLocalDpi xmlns:a14="http://schemas.microsoft.com/office/drawing/2010/main" val="0"/>
@@ -2890,7 +2863,7 @@
     </w:p>
     <w:p/>
     <w:sectPr>
-      <w:headerReference w:type="default" r:id="rId11"/>
+      <w:headerReference w:type="default" r:id="rId12"/>
       <w:pgSz w:w="11906" w:h="16838"/>
       <w:pgMar w:top="1417" w:right="1417" w:bottom="1417" w:left="1417" w:header="720" w:footer="720" w:gutter="0"/>
       <w:pgNumType w:start="1"/>

</xml_diff>

<commit_message>
Model Plan van Aanpak update 0.3
</commit_message>
<xml_diff>
--- a/Model Plan van Aanpak.docx
+++ b/Model Plan van Aanpak.docx
@@ -2023,26 +2023,6 @@
     </w:p>
     <w:p>
       <w:pPr>
-        <w:pStyle w:val="Tekstopmerking"/>
-      </w:pPr>
-    </w:p>
-    <w:p>
-      <w:pPr>
-        <w:pStyle w:val="Tekstopmerking"/>
-      </w:pPr>
-    </w:p>
-    <w:p>
-      <w:pPr>
-        <w:pStyle w:val="Tekstopmerking"/>
-      </w:pPr>
-    </w:p>
-    <w:p>
-      <w:pPr>
-        <w:pStyle w:val="Tekstopmerking"/>
-      </w:pPr>
-    </w:p>
-    <w:p>
-      <w:pPr>
         <w:pStyle w:val="Kop1"/>
         <w:numPr>
           <w:ilvl w:val="0"/>
@@ -2243,6 +2223,7 @@
       </w:pPr>
       <w:bookmarkStart w:id="9" w:name="_Toc305780348"/>
       <w:r>
+        <w:lastRenderedPageBreak/>
         <w:t>3.</w:t>
       </w:r>
       <w:r>
@@ -2265,16 +2246,14 @@
       <w:r>
         <w:t>Wij moeten een start-up-vergadering houden, een samenwerkingscontract tekenen, een plan van aanpak maken, opleveren van het project resultaat, een functioneel ontwerp, een technisch ontwerp, het programmeren (natuurlijk), tijdregistratie, activiteiten bijhouden, uren registratie, Activiteiten diagram van het spel Yahtzee, stroomdiagrammen en een logo maken.</w:t>
       </w:r>
-      <w:bookmarkStart w:id="12" w:name="_GoBack"/>
-      <w:bookmarkEnd w:id="12"/>
     </w:p>
     <w:p>
       <w:pPr>
         <w:pStyle w:val="Kop1"/>
       </w:pPr>
-      <w:bookmarkStart w:id="13" w:name="_Toc305780349"/>
-      <w:bookmarkStart w:id="14" w:name="_Toc8095082"/>
-      <w:bookmarkStart w:id="15" w:name="_Toc8095285"/>
+      <w:bookmarkStart w:id="12" w:name="_Toc305780349"/>
+      <w:bookmarkStart w:id="13" w:name="_Toc8095082"/>
+      <w:bookmarkStart w:id="14" w:name="_Toc8095285"/>
       <w:bookmarkEnd w:id="10"/>
       <w:bookmarkEnd w:id="11"/>
       <w:r>
@@ -2290,470 +2269,166 @@
       <w:r>
         <w:t>ussenresultaten</w:t>
       </w:r>
+      <w:bookmarkEnd w:id="12"/>
+      <w:r>
+        <w:t xml:space="preserve"> </w:t>
+      </w:r>
       <w:bookmarkEnd w:id="13"/>
-      <w:r>
-        <w:t xml:space="preserve"> </w:t>
-      </w:r>
       <w:bookmarkEnd w:id="14"/>
+    </w:p>
+    <w:p>
+      <w:bookmarkStart w:id="15" w:name="_Toc8095083"/>
+      <w:bookmarkStart w:id="16" w:name="_Toc8095286"/>
+      <w:r>
+        <w:t xml:space="preserve">Onze tussen resultaten houden wij bij in </w:t>
+      </w:r>
+      <w:proofErr w:type="spellStart"/>
+      <w:r>
+        <w:t>Github</w:t>
+      </w:r>
+      <w:proofErr w:type="spellEnd"/>
+      <w:r>
+        <w:t xml:space="preserve"> door versies steeds te updaten.</w:t>
+      </w:r>
+    </w:p>
+    <w:p/>
+    <w:p>
+      <w:pPr>
+        <w:pStyle w:val="Kop1"/>
+      </w:pPr>
+      <w:bookmarkStart w:id="17" w:name="_Toc305780350"/>
+      <w:r>
+        <w:t>5</w:t>
+      </w:r>
+      <w:r>
+        <w:t>.</w:t>
+      </w:r>
+      <w:r>
+        <w:tab/>
+      </w:r>
       <w:bookmarkEnd w:id="15"/>
-    </w:p>
-    <w:p>
-      <w:bookmarkStart w:id="16" w:name="_Toc8095083"/>
-      <w:bookmarkStart w:id="17" w:name="_Toc8095286"/>
-      <w:r>
-        <w:t>Hier komt de tekst</w:t>
-      </w:r>
-      <w:r>
-        <w:t xml:space="preserve"> 'Tussenresultaten'</w:t>
-      </w:r>
-      <w:r>
-        <w:t xml:space="preserve">. Zie </w:t>
-      </w:r>
-      <w:r>
-        <w:rPr>
-          <w:i/>
-        </w:rPr>
-        <w:t>'</w:t>
-      </w:r>
-      <w:r>
-        <w:rPr>
-          <w:i/>
-        </w:rPr>
-        <w:t>Project</w:t>
-      </w:r>
-      <w:r>
-        <w:rPr>
-          <w:i/>
-        </w:rPr>
-        <w:t>management</w:t>
-      </w:r>
-      <w:r>
-        <w:rPr>
-          <w:i/>
-        </w:rPr>
-        <w:t>'</w:t>
-      </w:r>
-      <w:r>
-        <w:t xml:space="preserve"> </w:t>
-      </w:r>
-      <w:r>
-        <w:t xml:space="preserve">paragraaf </w:t>
-      </w:r>
-      <w:r>
-        <w:t>6.7</w:t>
+      <w:bookmarkEnd w:id="16"/>
+      <w:r>
+        <w:t>Kwaliteit</w:t>
+      </w:r>
+      <w:bookmarkEnd w:id="17"/>
+    </w:p>
+    <w:p>
+      <w:r>
+        <w:t xml:space="preserve">De kwaliteit van de website moet zijn dat er in de website navigatiemogelijkheden zijn, hyperlinks, </w:t>
+      </w:r>
+      <w:proofErr w:type="gramStart"/>
+      <w:r>
+        <w:t>interactie,  dynamische</w:t>
+      </w:r>
+      <w:proofErr w:type="gramEnd"/>
+      <w:r>
+        <w:t xml:space="preserve"> lay-out en er natuurlijk mooi uitziet.</w:t>
+      </w:r>
+    </w:p>
+    <w:p>
+      <w:pPr>
+        <w:pStyle w:val="Kop1"/>
+      </w:pPr>
+      <w:bookmarkStart w:id="18" w:name="_Toc8095084"/>
+      <w:bookmarkStart w:id="19" w:name="_Toc8095287"/>
+      <w:bookmarkStart w:id="20" w:name="_Toc305780351"/>
+      <w:r>
+        <w:t>6</w:t>
       </w:r>
       <w:r>
         <w:t>.</w:t>
       </w:r>
-    </w:p>
-    <w:p/>
+      <w:r>
+        <w:tab/>
+      </w:r>
+      <w:bookmarkEnd w:id="18"/>
+      <w:bookmarkEnd w:id="19"/>
+      <w:r>
+        <w:t>P</w:t>
+      </w:r>
+      <w:r>
+        <w:t>rojectorganisatie</w:t>
+      </w:r>
+      <w:bookmarkEnd w:id="20"/>
+    </w:p>
+    <w:p>
+      <w:r>
+        <w:t xml:space="preserve">Taken binnen het project zijn bijna hetzelfde Brent en Rens werken samen aan de programmering en het functioneel ontwerp maakt Rens en Brent maakt het model plan van aanpak. De beschikbaarheid is 4 uur doordeweeks tijdens front-end en in na school indien nodig. Wij rapporteren ook aan elkaar wat wij hebben gedaan aan het project en wat er </w:t>
+      </w:r>
+      <w:r>
+        <w:t xml:space="preserve">is veranderd. </w:t>
+      </w:r>
+    </w:p>
     <w:p>
       <w:pPr>
         <w:pStyle w:val="Kop1"/>
       </w:pPr>
-      <w:bookmarkStart w:id="18" w:name="_Toc305780350"/>
-      <w:r>
-        <w:t>5</w:t>
+      <w:bookmarkStart w:id="21" w:name="_Toc305780353"/>
+      <w:r>
+        <w:t>7</w:t>
       </w:r>
       <w:r>
         <w:t>.</w:t>
-      </w:r>
-      <w:r>
-        <w:tab/>
-      </w:r>
-      <w:bookmarkEnd w:id="16"/>
-      <w:bookmarkEnd w:id="17"/>
-      <w:r>
-        <w:t>Kwaliteit</w:t>
-      </w:r>
-      <w:bookmarkEnd w:id="18"/>
-    </w:p>
-    <w:p/>
-    <w:p>
-      <w:bookmarkStart w:id="19" w:name="_Toc8095084"/>
-      <w:bookmarkStart w:id="20" w:name="_Toc8095287"/>
-      <w:r>
-        <w:t>Hier komt de tekst</w:t>
-      </w:r>
-      <w:r>
-        <w:t xml:space="preserve"> 'Kwaliteit</w:t>
-      </w:r>
-      <w:r>
-        <w:t>. Zie</w:t>
-      </w:r>
-      <w:r>
-        <w:t xml:space="preserve"> </w:t>
-      </w:r>
-      <w:r>
-        <w:rPr>
-          <w:i/>
-        </w:rPr>
-        <w:t>'</w:t>
-      </w:r>
-      <w:r>
-        <w:rPr>
-          <w:i/>
-        </w:rPr>
-        <w:t>Projectmanagement</w:t>
-      </w:r>
-      <w:proofErr w:type="gramStart"/>
-      <w:r>
-        <w:rPr>
-          <w:i/>
-        </w:rPr>
-        <w:t xml:space="preserve">' </w:t>
-      </w:r>
-      <w:r>
-        <w:t xml:space="preserve"> </w:t>
-      </w:r>
-      <w:r>
-        <w:t>paragraaf</w:t>
-      </w:r>
-      <w:proofErr w:type="gramEnd"/>
-      <w:r>
-        <w:t xml:space="preserve"> 6.8.</w:t>
-      </w:r>
-    </w:p>
-    <w:p>
-      <w:pPr>
-        <w:pStyle w:val="Kop1"/>
-      </w:pPr>
-      <w:bookmarkStart w:id="21" w:name="_Toc305780351"/>
-      <w:r>
-        <w:t>6</w:t>
-      </w:r>
-      <w:r>
-        <w:t>.</w:t>
-      </w:r>
-      <w:r>
-        <w:tab/>
-      </w:r>
-      <w:bookmarkEnd w:id="19"/>
-      <w:bookmarkEnd w:id="20"/>
-      <w:r>
-        <w:t>P</w:t>
-      </w:r>
-      <w:r>
-        <w:t>rojectorganisatie</w:t>
-      </w:r>
-      <w:bookmarkEnd w:id="21"/>
-    </w:p>
-    <w:p/>
-    <w:p>
-      <w:r>
-        <w:t>Hier komt de tekst</w:t>
-      </w:r>
-      <w:r>
-        <w:t xml:space="preserve"> 'Projectteamleden en andere betrokkenen'</w:t>
-      </w:r>
-      <w:r>
-        <w:t xml:space="preserve">. </w:t>
-      </w:r>
-      <w:r>
-        <w:t xml:space="preserve">Zie </w:t>
-      </w:r>
-      <w:r>
-        <w:rPr>
-          <w:i/>
-        </w:rPr>
-        <w:t>'Projectmanagement</w:t>
-      </w:r>
-      <w:proofErr w:type="gramStart"/>
-      <w:r>
-        <w:rPr>
-          <w:i/>
-        </w:rPr>
-        <w:t xml:space="preserve">' </w:t>
-      </w:r>
-      <w:r>
-        <w:t xml:space="preserve"> paragraaf</w:t>
-      </w:r>
-      <w:proofErr w:type="gramEnd"/>
-      <w:r>
-        <w:t xml:space="preserve"> 6.9.</w:t>
-      </w:r>
-    </w:p>
-    <w:p>
-      <w:pPr>
-        <w:pStyle w:val="Kop1"/>
-      </w:pPr>
-      <w:bookmarkStart w:id="22" w:name="_Toc305780352"/>
-      <w:r>
-        <w:t>7</w:t>
-      </w:r>
-      <w:r>
-        <w:t>.</w:t>
-      </w:r>
-      <w:r>
-        <w:tab/>
-        <w:t>Planning</w:t>
-      </w:r>
-      <w:bookmarkEnd w:id="22"/>
-    </w:p>
-    <w:p/>
-    <w:p>
-      <w:r>
-        <w:t>Hier komt de tekst</w:t>
-      </w:r>
-      <w:r>
-        <w:t xml:space="preserve"> 'Planning'</w:t>
-      </w:r>
-      <w:r>
-        <w:t xml:space="preserve">. </w:t>
-      </w:r>
-      <w:r>
-        <w:t xml:space="preserve">Zie </w:t>
-      </w:r>
-      <w:r>
-        <w:rPr>
-          <w:i/>
-        </w:rPr>
-        <w:t>'Projectmanagement</w:t>
-      </w:r>
-      <w:proofErr w:type="gramStart"/>
-      <w:r>
-        <w:rPr>
-          <w:i/>
-        </w:rPr>
-        <w:t xml:space="preserve">' </w:t>
-      </w:r>
-      <w:r>
-        <w:t xml:space="preserve"> paragraaf</w:t>
-      </w:r>
-      <w:proofErr w:type="gramEnd"/>
-      <w:r>
-        <w:t xml:space="preserve"> 6.10.</w:t>
-      </w:r>
-    </w:p>
-    <w:p/>
-    <w:p/>
-    <w:p>
-      <w:r>
-        <w:t>Eventueel verwijzen naar bijlage (dit hoofdstuk echter wel opnemen).</w:t>
-      </w:r>
-    </w:p>
-    <w:p>
-      <w:r>
-        <w:t xml:space="preserve">Als je MS Project gebruikt, zorg dan dat het netjes wordt afgedrukt. </w:t>
-      </w:r>
-    </w:p>
-    <w:p/>
-    <w:p>
-      <w:pPr>
-        <w:pStyle w:val="Kop1"/>
-      </w:pPr>
-      <w:bookmarkStart w:id="23" w:name="_Toc305780353"/>
-      <w:r>
-        <w:t>8.</w:t>
       </w:r>
       <w:r>
         <w:tab/>
         <w:t>Projectgrenzen</w:t>
       </w:r>
-      <w:bookmarkEnd w:id="23"/>
-    </w:p>
-    <w:p/>
-    <w:p>
-      <w:r>
-        <w:t>Hier komt de tekst</w:t>
-      </w:r>
-      <w:r>
-        <w:t xml:space="preserve"> 'Projectgrenzen en randvoorwaarden'</w:t>
-      </w:r>
-      <w:r>
-        <w:t xml:space="preserve">. </w:t>
-      </w:r>
-      <w:r>
-        <w:t xml:space="preserve">Zie </w:t>
-      </w:r>
-      <w:r>
-        <w:rPr>
-          <w:i/>
-        </w:rPr>
-        <w:t>'Projectmanagement</w:t>
-      </w:r>
-      <w:proofErr w:type="gramStart"/>
-      <w:r>
-        <w:rPr>
-          <w:i/>
-        </w:rPr>
-        <w:t xml:space="preserve">' </w:t>
-      </w:r>
-      <w:r>
-        <w:t xml:space="preserve"> paragraaf</w:t>
-      </w:r>
-      <w:proofErr w:type="gramEnd"/>
-      <w:r>
-        <w:t xml:space="preserve"> 6.6.</w:t>
+      <w:bookmarkEnd w:id="21"/>
+    </w:p>
+    <w:p>
+      <w:r>
+        <w:t xml:space="preserve">Aan de projectgrenzen houden wij ons wat wij wel en niet vinden dat bij het project past. Als er nog dingen bijkomen voor de website dan krijgen wij dat te horen of als wij zelf vinden dat er nog iets bij kan komen dan doen wij dat in overleg met meneer </w:t>
+      </w:r>
+      <w:proofErr w:type="spellStart"/>
+      <w:r>
+        <w:t>Gojani</w:t>
+      </w:r>
+      <w:proofErr w:type="spellEnd"/>
+      <w:r>
+        <w:t>.</w:t>
       </w:r>
     </w:p>
     <w:p>
       <w:pPr>
         <w:pStyle w:val="Kop1"/>
       </w:pPr>
-      <w:bookmarkStart w:id="24" w:name="_Toc305780354"/>
-      <w:r>
-        <w:t>9.</w:t>
+      <w:bookmarkStart w:id="22" w:name="_Toc305780354"/>
+    </w:p>
+    <w:p>
+      <w:pPr>
+        <w:pStyle w:val="Kop1"/>
+      </w:pPr>
+      <w:r>
+        <w:t>8</w:t>
+      </w:r>
+      <w:r>
+        <w:t>.</w:t>
       </w:r>
       <w:r>
         <w:tab/>
         <w:t>Kosten en baten</w:t>
       </w:r>
-      <w:bookmarkEnd w:id="24"/>
+      <w:bookmarkEnd w:id="22"/>
     </w:p>
     <w:p/>
     <w:p>
       <w:r>
-        <w:t>Hier komt de tekst</w:t>
-      </w:r>
-      <w:r>
-        <w:t xml:space="preserve"> 'Kosten en baten van het project'</w:t>
-      </w:r>
-      <w:r>
-        <w:t xml:space="preserve">. </w:t>
-      </w:r>
-      <w:r>
-        <w:t xml:space="preserve">Zie </w:t>
-      </w:r>
-      <w:r>
-        <w:rPr>
-          <w:i/>
-        </w:rPr>
-        <w:t>'Projectmanagement</w:t>
-      </w:r>
-      <w:proofErr w:type="gramStart"/>
-      <w:r>
-        <w:rPr>
-          <w:i/>
-        </w:rPr>
-        <w:t xml:space="preserve">' </w:t>
-      </w:r>
-      <w:r>
-        <w:t xml:space="preserve"> paragraaf</w:t>
-      </w:r>
-      <w:proofErr w:type="gramEnd"/>
-      <w:r>
-        <w:t xml:space="preserve"> 6.11.</w:t>
+        <w:t xml:space="preserve">Er zijn weinig kosten aan dit project verbonden want het kost bijna niks het enigste wat het kost is uren werk. Maar die uren zijn voornamelijk op school. </w:t>
+      </w:r>
+    </w:p>
+    <w:p>
+      <w:r>
+        <w:t xml:space="preserve">De baten liggen voornamelijk bij ons wij leren van dit project en van wat er allemaal bij komt kijken bij een project. </w:t>
       </w:r>
     </w:p>
     <w:p/>
     <w:p>
       <w:pPr>
-        <w:numPr>
-          <w:ilvl w:val="0"/>
-          <w:numId w:val="5"/>
-        </w:numPr>
-      </w:pPr>
-      <w:r>
-        <w:t>Tip: een plan van aanpak gaat over de toekomst. Een schatting van kosten en baten kan daarom nooit heel precies zijn: rond daarom bedragen af.</w:t>
-      </w:r>
-    </w:p>
-    <w:p>
-      <w:pPr>
-        <w:numPr>
-          <w:ilvl w:val="0"/>
-          <w:numId w:val="5"/>
-        </w:numPr>
-      </w:pPr>
-      <w:r>
-        <w:t xml:space="preserve">Tip: bedragen opnemen in een tabel of </w:t>
-      </w:r>
-      <w:r>
-        <w:t xml:space="preserve">beter nog via een Excel object in voegen. </w:t>
-      </w:r>
-    </w:p>
-    <w:p>
-      <w:pPr>
-        <w:numPr>
-          <w:ilvl w:val="0"/>
-          <w:numId w:val="5"/>
-        </w:numPr>
-      </w:pPr>
-      <w:r>
-        <w:t xml:space="preserve">Tip: bedragen rechts uitlijnen, zodat de eenheden, tientallen, </w:t>
-      </w:r>
-      <w:r>
-        <w:t>honderdtallen</w:t>
-      </w:r>
-      <w:r>
-        <w:t xml:space="preserve"> enzovoort</w:t>
-      </w:r>
-      <w:r>
-        <w:t xml:space="preserve"> netjes onder elkaar komen te staan.</w:t>
-      </w:r>
-    </w:p>
-    <w:p>
-      <w:pPr>
-        <w:ind w:left="360"/>
-      </w:pPr>
-    </w:p>
-    <w:p>
-      <w:r>
-        <w:rPr>
-          <w:noProof/>
-        </w:rPr>
-        <w:lastRenderedPageBreak/>
-        <w:drawing>
-          <wp:inline distT="0" distB="0" distL="0" distR="0">
-            <wp:extent cx="2683510" cy="1760855"/>
-            <wp:effectExtent l="0" t="0" r="2540" b="0"/>
-            <wp:docPr id="2" name="Afbeelding 1"/>
-            <wp:cNvGraphicFramePr>
-              <a:graphicFrameLocks xmlns:a="http://schemas.openxmlformats.org/drawingml/2006/main" noChangeAspect="1"/>
-            </wp:cNvGraphicFramePr>
-            <a:graphic xmlns:a="http://schemas.openxmlformats.org/drawingml/2006/main">
-              <a:graphicData uri="http://schemas.openxmlformats.org/drawingml/2006/picture">
-                <pic:pic xmlns:pic="http://schemas.openxmlformats.org/drawingml/2006/picture">
-                  <pic:nvPicPr>
-                    <pic:cNvPr id="0" name="Picture 1"/>
-                    <pic:cNvPicPr>
-                      <a:picLocks noChangeAspect="1" noChangeArrowheads="1"/>
-                    </pic:cNvPicPr>
-                  </pic:nvPicPr>
-                  <pic:blipFill>
-                    <a:blip r:embed="rId11">
-                      <a:extLst>
-                        <a:ext uri="{28A0092B-C50C-407E-A947-70E740481C1C}">
-                          <a14:useLocalDpi xmlns:a14="http://schemas.microsoft.com/office/drawing/2010/main" val="0"/>
-                        </a:ext>
-                      </a:extLst>
-                    </a:blip>
-                    <a:srcRect/>
-                    <a:stretch>
-                      <a:fillRect/>
-                    </a:stretch>
-                  </pic:blipFill>
-                  <pic:spPr bwMode="auto">
-                    <a:xfrm>
-                      <a:off x="0" y="0"/>
-                      <a:ext cx="2683510" cy="1760855"/>
-                    </a:xfrm>
-                    <a:prstGeom prst="rect">
-                      <a:avLst/>
-                    </a:prstGeom>
-                    <a:noFill/>
-                    <a:ln>
-                      <a:noFill/>
-                    </a:ln>
-                  </pic:spPr>
-                </pic:pic>
-              </a:graphicData>
-            </a:graphic>
-          </wp:inline>
-        </w:drawing>
-      </w:r>
-    </w:p>
-    <w:p>
-      <w:r>
-        <w:t>Invoegen Object</w:t>
-      </w:r>
-    </w:p>
-    <w:p/>
-    <w:p>
-      <w:pPr>
         <w:pStyle w:val="Kop1"/>
       </w:pPr>
-      <w:bookmarkStart w:id="25" w:name="_Toc305780355"/>
+      <w:bookmarkStart w:id="23" w:name="_Toc305780355"/>
       <w:r>
         <w:br w:type="page"/>
       </w:r>
@@ -2771,7 +2446,7 @@
       <w:r>
         <w:t>s</w:t>
       </w:r>
-      <w:bookmarkEnd w:id="25"/>
+      <w:bookmarkEnd w:id="23"/>
       <w:r>
         <w:t xml:space="preserve"> </w:t>
       </w:r>
@@ -2779,91 +2454,21 @@
     <w:p/>
     <w:p>
       <w:r>
-        <w:t xml:space="preserve">Hier komt de tekst 'Risicoanalyse'. </w:t>
-      </w:r>
-      <w:r>
-        <w:t xml:space="preserve">Zie </w:t>
-      </w:r>
-      <w:r>
-        <w:rPr>
-          <w:i/>
-        </w:rPr>
-        <w:t>'Projectmanagement</w:t>
-      </w:r>
-      <w:proofErr w:type="gramStart"/>
-      <w:r>
-        <w:rPr>
-          <w:i/>
-        </w:rPr>
-        <w:t xml:space="preserve">' </w:t>
-      </w:r>
-      <w:r>
-        <w:t xml:space="preserve"> paragraaf</w:t>
-      </w:r>
-      <w:proofErr w:type="gramEnd"/>
-      <w:r>
-        <w:t xml:space="preserve"> 6.12.</w:t>
-      </w:r>
-      <w:r>
-        <w:br w:type="page"/>
-      </w:r>
-      <w:bookmarkStart w:id="26" w:name="_Toc305780356"/>
-      <w:r>
-        <w:lastRenderedPageBreak/>
-        <w:t>Bijlage A</w:t>
-      </w:r>
-      <w:bookmarkEnd w:id="26"/>
-      <w:r>
-        <w:t xml:space="preserve"> </w:t>
-      </w:r>
-    </w:p>
-    <w:p/>
-    <w:p>
-      <w:r>
-        <w:t xml:space="preserve">Mogelijke bijlage, anders </w:t>
-      </w:r>
-      <w:r>
-        <w:t xml:space="preserve">de </w:t>
-      </w:r>
-      <w:r>
-        <w:t>b</w:t>
-      </w:r>
-      <w:r>
-        <w:t xml:space="preserve">ijlage </w:t>
-      </w:r>
-      <w:r>
-        <w:t>verwijderen.</w:t>
-      </w:r>
-    </w:p>
-    <w:p>
-      <w:pPr>
-        <w:pStyle w:val="Kop1"/>
-      </w:pPr>
-      <w:r>
-        <w:br w:type="page"/>
-      </w:r>
-      <w:bookmarkStart w:id="27" w:name="_Toc305780357"/>
-      <w:r>
-        <w:lastRenderedPageBreak/>
-        <w:t>Bijlage B</w:t>
-      </w:r>
-      <w:bookmarkEnd w:id="27"/>
-    </w:p>
-    <w:p/>
-    <w:p>
-      <w:r>
-        <w:t xml:space="preserve">Mogelijke bijlage, anders </w:t>
-      </w:r>
-      <w:r>
-        <w:t xml:space="preserve">de bijlage </w:t>
-      </w:r>
-      <w:r>
-        <w:t>verwijderen.</w:t>
-      </w:r>
-    </w:p>
-    <w:p/>
+        <w:t xml:space="preserve">Er zijn weinig </w:t>
+      </w:r>
+      <w:proofErr w:type="spellStart"/>
+      <w:r>
+        <w:t>risco’s</w:t>
+      </w:r>
+      <w:proofErr w:type="spellEnd"/>
+      <w:r>
+        <w:t xml:space="preserve"> aan dit project verbonden want als er volgens de uren wordt gewerkt dat wij op school kunnen besteden aan dit project moet het goed komen. Als er tevens toch iets gebeurt waardoor wij niet aanwezig zijn op school (ziekte bijvoorbeeld) dan kan er als  nog thuis aan worden gewerkt.</w:t>
+      </w:r>
+      <w:bookmarkStart w:id="24" w:name="_GoBack"/>
+      <w:bookmarkEnd w:id="24"/>
+    </w:p>
     <w:sectPr>
-      <w:headerReference w:type="default" r:id="rId12"/>
+      <w:headerReference w:type="default" r:id="rId11"/>
       <w:pgSz w:w="11906" w:h="16838"/>
       <w:pgMar w:top="1417" w:right="1417" w:bottom="1417" w:left="1417" w:header="720" w:footer="720" w:gutter="0"/>
       <w:pgNumType w:start="1"/>

</xml_diff>